<commit_message>
Subida de decorator pattern
</commit_message>
<xml_diff>
--- a/01_Gestion del proyecto/Descripcion_del_Sistema_BODY_FITNESS_GYM.docx
+++ b/01_Gestion del proyecto/Descripcion_del_Sistema_BODY_FITNESS_GYM.docx
@@ -1,6 +1,6 @@
 
 <file path=word/document.xml><?xml version="1.0" encoding="utf-8"?>
-<w:document xmlns:wpc="http://schemas.microsoft.com/office/word/2010/wordprocessingCanvas" xmlns:mc="http://schemas.openxmlformats.org/markup-compatibility/2006" xmlns:o="urn:schemas-microsoft-com:office:office" xmlns:r="http://schemas.openxmlformats.org/officeDocument/2006/relationships" xmlns:m="http://schemas.openxmlformats.org/officeDocument/2006/math" xmlns:v="urn:schemas-microsoft-com:vml" xmlns:wp14="http://schemas.microsoft.com/office/word/2010/wordprocessingDrawing" xmlns:wp="http://schemas.openxmlformats.org/drawingml/2006/wordprocessingDrawing" xmlns:w10="urn:schemas-microsoft-com:office:word" xmlns:w="http://schemas.openxmlformats.org/wordprocessingml/2006/main" xmlns:w14="http://schemas.microsoft.com/office/word/2010/wordml" xmlns:w15="http://schemas.microsoft.com/office/word/2012/wordml" xmlns:wpg="http://schemas.microsoft.com/office/word/2010/wordprocessingGroup" xmlns:wpi="http://schemas.microsoft.com/office/word/2010/wordprocessingInk" xmlns:wne="http://schemas.microsoft.com/office/word/2006/wordml" xmlns:wps="http://schemas.microsoft.com/office/word/2010/wordprocessingShape" mc:Ignorable="w14 w15 wp14">
+<w:document xmlns:wpc="http://schemas.microsoft.com/office/word/2010/wordprocessingCanvas" xmlns:cx="http://schemas.microsoft.com/office/drawing/2014/chartex" xmlns:mc="http://schemas.openxmlformats.org/markup-compatibility/2006" xmlns:o="urn:schemas-microsoft-com:office:office" xmlns:r="http://schemas.openxmlformats.org/officeDocument/2006/relationships" xmlns:m="http://schemas.openxmlformats.org/officeDocument/2006/math" xmlns:v="urn:schemas-microsoft-com:vml" xmlns:wp14="http://schemas.microsoft.com/office/word/2010/wordprocessingDrawing" xmlns:wp="http://schemas.openxmlformats.org/drawingml/2006/wordprocessingDrawing" xmlns:w10="urn:schemas-microsoft-com:office:word" xmlns:w="http://schemas.openxmlformats.org/wordprocessingml/2006/main" xmlns:w14="http://schemas.microsoft.com/office/word/2010/wordml" xmlns:w15="http://schemas.microsoft.com/office/word/2012/wordml" xmlns:w16se="http://schemas.microsoft.com/office/word/2015/wordml/symex" xmlns:wpg="http://schemas.microsoft.com/office/word/2010/wordprocessingGroup" xmlns:wpi="http://schemas.microsoft.com/office/word/2010/wordprocessingInk" xmlns:wne="http://schemas.microsoft.com/office/word/2006/wordml" xmlns:wps="http://schemas.microsoft.com/office/word/2010/wordprocessingShape" mc:Ignorable="w14 w15 w16se wp14">
   <w:body>
     <w:p>
       <w:pPr>
@@ -34,7 +34,7 @@
       <w:r>
         <w:rPr>
           <w:noProof/>
-          <w:lang w:val="es-ES" w:eastAsia="es-ES"/>
+          <w:lang w:val="es-419" w:eastAsia="es-419"/>
         </w:rPr>
         <w:drawing>
           <wp:inline distT="0" distB="0" distL="0" distR="0" wp14:anchorId="003B82D7" wp14:editId="48323F67">
@@ -166,23 +166,7 @@
           <w:rFonts w:ascii="Arial" w:hAnsi="Arial" w:cs="Arial"/>
           <w:sz w:val="44"/>
         </w:rPr>
-        <w:t xml:space="preserve"> </w:t>
-      </w:r>
-      <w:proofErr w:type="spellStart"/>
-      <w:r>
-        <w:rPr>
-          <w:rFonts w:ascii="Arial" w:hAnsi="Arial" w:cs="Arial"/>
-          <w:sz w:val="44"/>
-        </w:rPr>
-        <w:t>Fitness</w:t>
-      </w:r>
-      <w:proofErr w:type="spellEnd"/>
-      <w:r>
-        <w:rPr>
-          <w:rFonts w:ascii="Arial" w:hAnsi="Arial" w:cs="Arial"/>
-          <w:sz w:val="44"/>
-        </w:rPr>
-        <w:t xml:space="preserve"> </w:t>
+        <w:t xml:space="preserve"> Fitness </w:t>
       </w:r>
       <w:proofErr w:type="spellStart"/>
       <w:r>
@@ -215,23 +199,7 @@
           <w:rFonts w:ascii="Arial" w:hAnsi="Arial" w:cs="Arial"/>
           <w:sz w:val="32"/>
         </w:rPr>
-        <w:t>&lt;&lt;</w:t>
-      </w:r>
-      <w:proofErr w:type="gramStart"/>
-      <w:r>
-        <w:rPr>
-          <w:rFonts w:ascii="Arial" w:hAnsi="Arial" w:cs="Arial"/>
-          <w:sz w:val="32"/>
-        </w:rPr>
-        <w:t>versión</w:t>
-      </w:r>
-      <w:proofErr w:type="gramEnd"/>
-      <w:r>
-        <w:rPr>
-          <w:rFonts w:ascii="Arial" w:hAnsi="Arial" w:cs="Arial"/>
-          <w:sz w:val="32"/>
-        </w:rPr>
-        <w:t xml:space="preserve"> 1.0&gt;&gt;</w:t>
+        <w:t>&lt;&lt;versión 1.0&gt;&gt;</w:t>
       </w:r>
     </w:p>
     <w:p>
@@ -401,7 +369,7 @@
     </w:p>
     <w:p>
       <w:pPr>
-        <w:pStyle w:val="Puesto"/>
+        <w:pStyle w:val="Ttulo"/>
         <w:jc w:val="center"/>
         <w:rPr>
           <w:rFonts w:ascii="Arial" w:hAnsi="Arial" w:cs="Arial"/>
@@ -976,7 +944,16 @@
         <w:pStyle w:val="Cuerpo"/>
       </w:pPr>
       <w:r>
-        <w:t>Las tarifas De los servicios prestados en el gimnasio están descritas a continuación:</w:t>
+        <w:t>Las tarifas d</w:t>
+      </w:r>
+      <w:r>
+        <w:t xml:space="preserve">e los servicios </w:t>
+      </w:r>
+      <w:r>
+        <w:t>prestados</w:t>
+      </w:r>
+      <w:r>
+        <w:t xml:space="preserve"> en el gimnasio están descritas a continuación:</w:t>
       </w:r>
     </w:p>
     <w:p>
@@ -991,11 +968,12 @@
           <w:lang w:val="es-ES"/>
         </w:rPr>
       </w:pPr>
-      <w:r>
-        <w:rPr>
-          <w:lang w:val="es-ES"/>
-        </w:rPr>
-        <w:t>Sesión $6.000</w:t>
+      <w:bookmarkStart w:id="0" w:name="_GoBack"/>
+      <w:r>
+        <w:rPr>
+          <w:lang w:val="es-ES"/>
+        </w:rPr>
+        <w:t>Mensualidad acondicionamiento físico $60.000</w:t>
       </w:r>
     </w:p>
     <w:p>
@@ -1014,7 +992,7 @@
         <w:rPr>
           <w:lang w:val="es-ES"/>
         </w:rPr>
-        <w:t>Sesión para integrante de club deportivo $5.000</w:t>
+        <w:t>Mensualidad de spinning $80.000</w:t>
       </w:r>
     </w:p>
     <w:p>
@@ -1033,7 +1011,7 @@
         <w:rPr>
           <w:lang w:val="es-ES"/>
         </w:rPr>
-        <w:t>Mensualidad acondicionamiento físico $60.000</w:t>
+        <w:t>Mensualidad con acceso total al gimnasio $100.000</w:t>
       </w:r>
     </w:p>
     <w:p>
@@ -1052,7 +1030,7 @@
         <w:rPr>
           <w:lang w:val="es-ES"/>
         </w:rPr>
-        <w:t>Mensualidad de spinning $80.000</w:t>
+        <w:t>Mensualidad para integrante de club deportivo $45.000</w:t>
       </w:r>
     </w:p>
     <w:p>
@@ -1071,7 +1049,13 @@
         <w:rPr>
           <w:lang w:val="es-ES"/>
         </w:rPr>
-        <w:t>Mensualidad con acceso total al gimnasio $100.000</w:t>
+        <w:t>Mensualidad para g</w:t>
+      </w:r>
+      <w:r>
+        <w:rPr>
+          <w:lang w:val="es-ES"/>
+        </w:rPr>
+        <w:t>rupos de 2 o más: $55.000 c/u</w:t>
       </w:r>
     </w:p>
     <w:p>
@@ -1090,7 +1074,13 @@
         <w:rPr>
           <w:lang w:val="es-ES"/>
         </w:rPr>
-        <w:t>Mensualidad para integrante de club deportivo $45.000</w:t>
+        <w:t>Mensualidad estudiante</w:t>
+      </w:r>
+      <w:r>
+        <w:rPr>
+          <w:lang w:val="es-ES"/>
+        </w:rPr>
+        <w:t xml:space="preserve"> $50.000</w:t>
       </w:r>
     </w:p>
     <w:p>
@@ -1128,7 +1118,13 @@
         <w:rPr>
           <w:lang w:val="es-ES"/>
         </w:rPr>
-        <w:t>2 meses $110.000</w:t>
+        <w:t>Mensualidad e</w:t>
+      </w:r>
+      <w:r>
+        <w:rPr>
+          <w:lang w:val="es-ES"/>
+        </w:rPr>
+        <w:t>ntrenamiento personal: $450.000</w:t>
       </w:r>
     </w:p>
     <w:p>
@@ -1147,7 +1143,7 @@
         <w:rPr>
           <w:lang w:val="es-ES"/>
         </w:rPr>
-        <w:t>3 meses $150.000</w:t>
+        <w:t>2 meses $110.000</w:t>
       </w:r>
     </w:p>
     <w:p>
@@ -1166,7 +1162,7 @@
         <w:rPr>
           <w:lang w:val="es-ES"/>
         </w:rPr>
-        <w:t>6 meses $270.000</w:t>
+        <w:t>3 meses $150.000</w:t>
       </w:r>
     </w:p>
     <w:p>
@@ -1185,7 +1181,7 @@
         <w:rPr>
           <w:lang w:val="es-ES"/>
         </w:rPr>
-        <w:t>1 año $480.000</w:t>
+        <w:t>6 meses $270.000</w:t>
       </w:r>
     </w:p>
     <w:p>
@@ -1204,8 +1200,17 @@
         <w:rPr>
           <w:lang w:val="es-ES"/>
         </w:rPr>
-        <w:t>Grupos de 2 o más: $55.000 c/u</w:t>
-      </w:r>
+        <w:t>1 año $480.000</w:t>
+      </w:r>
+    </w:p>
+    <w:p>
+      <w:pPr>
+        <w:pStyle w:val="cuerpo0"/>
+        <w:rPr>
+          <w:color w:val="70AD47" w:themeColor="accent6"/>
+          <w:lang w:val="es-ES"/>
+        </w:rPr>
+      </w:pPr>
     </w:p>
     <w:p>
       <w:pPr>
@@ -1223,7 +1228,7 @@
         <w:rPr>
           <w:lang w:val="es-ES"/>
         </w:rPr>
-        <w:t>Estudiantes $50.000</w:t>
+        <w:t>Sesión $6.000</w:t>
       </w:r>
     </w:p>
     <w:p>
@@ -1242,7 +1247,7 @@
         <w:rPr>
           <w:lang w:val="es-ES"/>
         </w:rPr>
-        <w:t>Entrenamiento personal: $450.000</w:t>
+        <w:t>Sesión para integrante de club deportivo $5.000</w:t>
       </w:r>
     </w:p>
     <w:p>
@@ -1261,6 +1266,7 @@
         <w:rPr>
           <w:lang w:val="es-ES"/>
         </w:rPr>
+        <w:lastRenderedPageBreak/>
         <w:t>Sesión de Spinning $6000</w:t>
       </w:r>
     </w:p>
@@ -1280,7 +1286,6 @@
         <w:rPr>
           <w:lang w:val="es-ES"/>
         </w:rPr>
-        <w:lastRenderedPageBreak/>
         <w:t>Tarjeta ejecutiva de 5 clases: $26.000</w:t>
       </w:r>
     </w:p>
@@ -1300,7 +1305,21 @@
         <w:rPr>
           <w:lang w:val="es-ES"/>
         </w:rPr>
-        <w:t>Tarjeta ejecutiva de 10 clases:$50000</w:t>
+        <w:t xml:space="preserve">Tarjeta ejecutiva de 10 </w:t>
+      </w:r>
+      <w:proofErr w:type="gramStart"/>
+      <w:r>
+        <w:rPr>
+          <w:lang w:val="es-ES"/>
+        </w:rPr>
+        <w:t>clases:$</w:t>
+      </w:r>
+      <w:proofErr w:type="gramEnd"/>
+      <w:r>
+        <w:rPr>
+          <w:lang w:val="es-ES"/>
+        </w:rPr>
+        <w:t>50000</w:t>
       </w:r>
     </w:p>
     <w:p>
@@ -1360,6 +1379,7 @@
         <w:t>Tarjeta ejecutiva de 30 clases $120.000</w:t>
       </w:r>
     </w:p>
+    <w:bookmarkEnd w:id="0"/>
     <w:p>
       <w:pPr>
         <w:pStyle w:val="Cuerpo"/>
@@ -1668,15 +1688,7 @@
         <w:t xml:space="preserve"> (Anexo </w:t>
       </w:r>
       <w:r>
-        <w:t>5</w:t>
-      </w:r>
-      <w:proofErr w:type="gramStart"/>
-      <w:r>
-        <w:t>,6,7,8,9,10</w:t>
-      </w:r>
-      <w:proofErr w:type="gramEnd"/>
-      <w:r>
-        <w:t xml:space="preserve">). </w:t>
+        <w:t xml:space="preserve">5,6,7,8,9,10). </w:t>
       </w:r>
       <w:r>
         <w:t>Además, se le realiza al alumno un seguimiento periódico exhaustivo que permite conocer su progreso en los diferentes aspectos que determina el entrenador personal</w:t>
@@ -2042,8 +2054,6 @@
           <w:sz w:val="24"/>
         </w:rPr>
       </w:pPr>
-      <w:bookmarkStart w:id="0" w:name="_GoBack"/>
-      <w:bookmarkEnd w:id="0"/>
     </w:p>
     <w:p>
       <w:pPr>
@@ -2136,7 +2146,7 @@
 </file>
 
 <file path=word/endnotes.xml><?xml version="1.0" encoding="utf-8"?>
-<w:endnotes xmlns:wpc="http://schemas.microsoft.com/office/word/2010/wordprocessingCanvas" xmlns:mc="http://schemas.openxmlformats.org/markup-compatibility/2006" xmlns:o="urn:schemas-microsoft-com:office:office" xmlns:r="http://schemas.openxmlformats.org/officeDocument/2006/relationships" xmlns:m="http://schemas.openxmlformats.org/officeDocument/2006/math" xmlns:v="urn:schemas-microsoft-com:vml" xmlns:wp14="http://schemas.microsoft.com/office/word/2010/wordprocessingDrawing" xmlns:wp="http://schemas.openxmlformats.org/drawingml/2006/wordprocessingDrawing" xmlns:w10="urn:schemas-microsoft-com:office:word" xmlns:w="http://schemas.openxmlformats.org/wordprocessingml/2006/main" xmlns:w14="http://schemas.microsoft.com/office/word/2010/wordml" xmlns:w15="http://schemas.microsoft.com/office/word/2012/wordml" xmlns:wpg="http://schemas.microsoft.com/office/word/2010/wordprocessingGroup" xmlns:wpi="http://schemas.microsoft.com/office/word/2010/wordprocessingInk" xmlns:wne="http://schemas.microsoft.com/office/word/2006/wordml" xmlns:wps="http://schemas.microsoft.com/office/word/2010/wordprocessingShape" mc:Ignorable="w14 w15 wp14">
+<w:endnotes xmlns:wpc="http://schemas.microsoft.com/office/word/2010/wordprocessingCanvas" xmlns:cx="http://schemas.microsoft.com/office/drawing/2014/chartex" xmlns:mc="http://schemas.openxmlformats.org/markup-compatibility/2006" xmlns:o="urn:schemas-microsoft-com:office:office" xmlns:r="http://schemas.openxmlformats.org/officeDocument/2006/relationships" xmlns:m="http://schemas.openxmlformats.org/officeDocument/2006/math" xmlns:v="urn:schemas-microsoft-com:vml" xmlns:wp14="http://schemas.microsoft.com/office/word/2010/wordprocessingDrawing" xmlns:wp="http://schemas.openxmlformats.org/drawingml/2006/wordprocessingDrawing" xmlns:w10="urn:schemas-microsoft-com:office:word" xmlns:w="http://schemas.openxmlformats.org/wordprocessingml/2006/main" xmlns:w14="http://schemas.microsoft.com/office/word/2010/wordml" xmlns:w15="http://schemas.microsoft.com/office/word/2012/wordml" xmlns:w16se="http://schemas.microsoft.com/office/word/2015/wordml/symex" xmlns:wpg="http://schemas.microsoft.com/office/word/2010/wordprocessingGroup" xmlns:wpi="http://schemas.microsoft.com/office/word/2010/wordprocessingInk" xmlns:wne="http://schemas.microsoft.com/office/word/2006/wordml" xmlns:wps="http://schemas.microsoft.com/office/word/2010/wordprocessingShape" mc:Ignorable="w14 w15 w16se wp14">
   <w:endnote w:type="separator" w:id="-1">
     <w:p>
       <w:pPr>
@@ -2161,7 +2171,7 @@
 </file>
 
 <file path=word/footer1.xml><?xml version="1.0" encoding="utf-8"?>
-<w:ftr xmlns:wpc="http://schemas.microsoft.com/office/word/2010/wordprocessingCanvas" xmlns:mc="http://schemas.openxmlformats.org/markup-compatibility/2006" xmlns:o="urn:schemas-microsoft-com:office:office" xmlns:r="http://schemas.openxmlformats.org/officeDocument/2006/relationships" xmlns:m="http://schemas.openxmlformats.org/officeDocument/2006/math" xmlns:v="urn:schemas-microsoft-com:vml" xmlns:wp14="http://schemas.microsoft.com/office/word/2010/wordprocessingDrawing" xmlns:wp="http://schemas.openxmlformats.org/drawingml/2006/wordprocessingDrawing" xmlns:w10="urn:schemas-microsoft-com:office:word" xmlns:w="http://schemas.openxmlformats.org/wordprocessingml/2006/main" xmlns:w14="http://schemas.microsoft.com/office/word/2010/wordml" xmlns:w15="http://schemas.microsoft.com/office/word/2012/wordml" xmlns:wpg="http://schemas.microsoft.com/office/word/2010/wordprocessingGroup" xmlns:wpi="http://schemas.microsoft.com/office/word/2010/wordprocessingInk" xmlns:wne="http://schemas.microsoft.com/office/word/2006/wordml" xmlns:wps="http://schemas.microsoft.com/office/word/2010/wordprocessingShape" mc:Ignorable="w14 w15 wp14">
+<w:ftr xmlns:wpc="http://schemas.microsoft.com/office/word/2010/wordprocessingCanvas" xmlns:cx="http://schemas.microsoft.com/office/drawing/2014/chartex" xmlns:mc="http://schemas.openxmlformats.org/markup-compatibility/2006" xmlns:o="urn:schemas-microsoft-com:office:office" xmlns:r="http://schemas.openxmlformats.org/officeDocument/2006/relationships" xmlns:m="http://schemas.openxmlformats.org/officeDocument/2006/math" xmlns:v="urn:schemas-microsoft-com:vml" xmlns:wp14="http://schemas.microsoft.com/office/word/2010/wordprocessingDrawing" xmlns:wp="http://schemas.openxmlformats.org/drawingml/2006/wordprocessingDrawing" xmlns:w10="urn:schemas-microsoft-com:office:word" xmlns:w="http://schemas.openxmlformats.org/wordprocessingml/2006/main" xmlns:w14="http://schemas.microsoft.com/office/word/2010/wordml" xmlns:w15="http://schemas.microsoft.com/office/word/2012/wordml" xmlns:w16se="http://schemas.microsoft.com/office/word/2015/wordml/symex" xmlns:wpg="http://schemas.microsoft.com/office/word/2010/wordprocessingGroup" xmlns:wpi="http://schemas.microsoft.com/office/word/2010/wordprocessingInk" xmlns:wne="http://schemas.microsoft.com/office/word/2006/wordml" xmlns:wps="http://schemas.microsoft.com/office/word/2010/wordprocessingShape" mc:Ignorable="w14 w15 w16se wp14">
   <w:sdt>
     <w:sdtPr>
       <w:id w:val="-1831054380"/>
@@ -2191,7 +2201,7 @@
             <w:noProof/>
             <w:lang w:val="es-ES"/>
           </w:rPr>
-          <w:t>7</w:t>
+          <w:t>4</w:t>
         </w:r>
         <w:r>
           <w:fldChar w:fldCharType="end"/>
@@ -2225,7 +2235,7 @@
 </file>
 
 <file path=word/footnotes.xml><?xml version="1.0" encoding="utf-8"?>
-<w:footnotes xmlns:wpc="http://schemas.microsoft.com/office/word/2010/wordprocessingCanvas" xmlns:mc="http://schemas.openxmlformats.org/markup-compatibility/2006" xmlns:o="urn:schemas-microsoft-com:office:office" xmlns:r="http://schemas.openxmlformats.org/officeDocument/2006/relationships" xmlns:m="http://schemas.openxmlformats.org/officeDocument/2006/math" xmlns:v="urn:schemas-microsoft-com:vml" xmlns:wp14="http://schemas.microsoft.com/office/word/2010/wordprocessingDrawing" xmlns:wp="http://schemas.openxmlformats.org/drawingml/2006/wordprocessingDrawing" xmlns:w10="urn:schemas-microsoft-com:office:word" xmlns:w="http://schemas.openxmlformats.org/wordprocessingml/2006/main" xmlns:w14="http://schemas.microsoft.com/office/word/2010/wordml" xmlns:w15="http://schemas.microsoft.com/office/word/2012/wordml" xmlns:wpg="http://schemas.microsoft.com/office/word/2010/wordprocessingGroup" xmlns:wpi="http://schemas.microsoft.com/office/word/2010/wordprocessingInk" xmlns:wne="http://schemas.microsoft.com/office/word/2006/wordml" xmlns:wps="http://schemas.microsoft.com/office/word/2010/wordprocessingShape" mc:Ignorable="w14 w15 wp14">
+<w:footnotes xmlns:wpc="http://schemas.microsoft.com/office/word/2010/wordprocessingCanvas" xmlns:cx="http://schemas.microsoft.com/office/drawing/2014/chartex" xmlns:mc="http://schemas.openxmlformats.org/markup-compatibility/2006" xmlns:o="urn:schemas-microsoft-com:office:office" xmlns:r="http://schemas.openxmlformats.org/officeDocument/2006/relationships" xmlns:m="http://schemas.openxmlformats.org/officeDocument/2006/math" xmlns:v="urn:schemas-microsoft-com:vml" xmlns:wp14="http://schemas.microsoft.com/office/word/2010/wordprocessingDrawing" xmlns:wp="http://schemas.openxmlformats.org/drawingml/2006/wordprocessingDrawing" xmlns:w10="urn:schemas-microsoft-com:office:word" xmlns:w="http://schemas.openxmlformats.org/wordprocessingml/2006/main" xmlns:w14="http://schemas.microsoft.com/office/word/2010/wordml" xmlns:w15="http://schemas.microsoft.com/office/word/2012/wordml" xmlns:w16se="http://schemas.microsoft.com/office/word/2015/wordml/symex" xmlns:wpg="http://schemas.microsoft.com/office/word/2010/wordprocessingGroup" xmlns:wpi="http://schemas.microsoft.com/office/word/2010/wordprocessingInk" xmlns:wne="http://schemas.microsoft.com/office/word/2006/wordml" xmlns:wps="http://schemas.microsoft.com/office/word/2010/wordprocessingShape" mc:Ignorable="w14 w15 w16se wp14">
   <w:footnote w:type="separator" w:id="-1">
     <w:p>
       <w:pPr>
@@ -2250,7 +2260,7 @@
 </file>
 
 <file path=word/header1.xml><?xml version="1.0" encoding="utf-8"?>
-<w:hdr xmlns:wpc="http://schemas.microsoft.com/office/word/2010/wordprocessingCanvas" xmlns:mc="http://schemas.openxmlformats.org/markup-compatibility/2006" xmlns:o="urn:schemas-microsoft-com:office:office" xmlns:r="http://schemas.openxmlformats.org/officeDocument/2006/relationships" xmlns:m="http://schemas.openxmlformats.org/officeDocument/2006/math" xmlns:v="urn:schemas-microsoft-com:vml" xmlns:wp14="http://schemas.microsoft.com/office/word/2010/wordprocessingDrawing" xmlns:wp="http://schemas.openxmlformats.org/drawingml/2006/wordprocessingDrawing" xmlns:w10="urn:schemas-microsoft-com:office:word" xmlns:w="http://schemas.openxmlformats.org/wordprocessingml/2006/main" xmlns:w14="http://schemas.microsoft.com/office/word/2010/wordml" xmlns:w15="http://schemas.microsoft.com/office/word/2012/wordml" xmlns:wpg="http://schemas.microsoft.com/office/word/2010/wordprocessingGroup" xmlns:wpi="http://schemas.microsoft.com/office/word/2010/wordprocessingInk" xmlns:wne="http://schemas.microsoft.com/office/word/2006/wordml" xmlns:wps="http://schemas.microsoft.com/office/word/2010/wordprocessingShape" mc:Ignorable="w14 w15 wp14">
+<w:hdr xmlns:wpc="http://schemas.microsoft.com/office/word/2010/wordprocessingCanvas" xmlns:cx="http://schemas.microsoft.com/office/drawing/2014/chartex" xmlns:mc="http://schemas.openxmlformats.org/markup-compatibility/2006" xmlns:o="urn:schemas-microsoft-com:office:office" xmlns:r="http://schemas.openxmlformats.org/officeDocument/2006/relationships" xmlns:m="http://schemas.openxmlformats.org/officeDocument/2006/math" xmlns:v="urn:schemas-microsoft-com:vml" xmlns:wp14="http://schemas.microsoft.com/office/word/2010/wordprocessingDrawing" xmlns:wp="http://schemas.openxmlformats.org/drawingml/2006/wordprocessingDrawing" xmlns:w10="urn:schemas-microsoft-com:office:word" xmlns:w="http://schemas.openxmlformats.org/wordprocessingml/2006/main" xmlns:w14="http://schemas.microsoft.com/office/word/2010/wordml" xmlns:w15="http://schemas.microsoft.com/office/word/2012/wordml" xmlns:w16se="http://schemas.microsoft.com/office/word/2015/wordml/symex" xmlns:wpg="http://schemas.microsoft.com/office/word/2010/wordprocessingGroup" xmlns:wpi="http://schemas.microsoft.com/office/word/2010/wordprocessingInk" xmlns:wne="http://schemas.microsoft.com/office/word/2006/wordml" xmlns:wps="http://schemas.microsoft.com/office/word/2010/wordprocessingShape" mc:Ignorable="w14 w15 w16se wp14">
   <w:tbl>
     <w:tblPr>
       <w:tblStyle w:val="Tablaconcuadrcula"/>
@@ -2332,21 +2342,7 @@
             <w:rPr>
               <w:rFonts w:ascii="Arial" w:hAnsi="Arial" w:cs="Arial"/>
             </w:rPr>
-            <w:t xml:space="preserve"> </w:t>
-          </w:r>
-          <w:proofErr w:type="spellStart"/>
-          <w:r>
-            <w:rPr>
-              <w:rFonts w:ascii="Arial" w:hAnsi="Arial" w:cs="Arial"/>
-            </w:rPr>
-            <w:t>Fitness</w:t>
-          </w:r>
-          <w:proofErr w:type="spellEnd"/>
-          <w:r>
-            <w:rPr>
-              <w:rFonts w:ascii="Arial" w:hAnsi="Arial" w:cs="Arial"/>
-            </w:rPr>
-            <w:t xml:space="preserve"> </w:t>
+            <w:t xml:space="preserve"> Fitness </w:t>
           </w:r>
           <w:proofErr w:type="spellStart"/>
           <w:r>
@@ -2400,8 +2396,8 @@
 </file>
 
 <file path=word/numbering.xml><?xml version="1.0" encoding="utf-8"?>
-<w:numbering xmlns:wpc="http://schemas.microsoft.com/office/word/2010/wordprocessingCanvas" xmlns:mc="http://schemas.openxmlformats.org/markup-compatibility/2006" xmlns:o="urn:schemas-microsoft-com:office:office" xmlns:r="http://schemas.openxmlformats.org/officeDocument/2006/relationships" xmlns:m="http://schemas.openxmlformats.org/officeDocument/2006/math" xmlns:v="urn:schemas-microsoft-com:vml" xmlns:wp14="http://schemas.microsoft.com/office/word/2010/wordprocessingDrawing" xmlns:wp="http://schemas.openxmlformats.org/drawingml/2006/wordprocessingDrawing" xmlns:w10="urn:schemas-microsoft-com:office:word" xmlns:w="http://schemas.openxmlformats.org/wordprocessingml/2006/main" xmlns:w14="http://schemas.microsoft.com/office/word/2010/wordml" xmlns:w15="http://schemas.microsoft.com/office/word/2012/wordml" xmlns:wpg="http://schemas.microsoft.com/office/word/2010/wordprocessingGroup" xmlns:wpi="http://schemas.microsoft.com/office/word/2010/wordprocessingInk" xmlns:wne="http://schemas.microsoft.com/office/word/2006/wordml" xmlns:wps="http://schemas.microsoft.com/office/word/2010/wordprocessingShape" mc:Ignorable="w14 w15 wp14">
-  <w:abstractNum w:abstractNumId="0">
+<w:numbering xmlns:wpc="http://schemas.microsoft.com/office/word/2010/wordprocessingCanvas" xmlns:cx="http://schemas.microsoft.com/office/drawing/2014/chartex" xmlns:mc="http://schemas.openxmlformats.org/markup-compatibility/2006" xmlns:o="urn:schemas-microsoft-com:office:office" xmlns:r="http://schemas.openxmlformats.org/officeDocument/2006/relationships" xmlns:m="http://schemas.openxmlformats.org/officeDocument/2006/math" xmlns:v="urn:schemas-microsoft-com:vml" xmlns:wp14="http://schemas.microsoft.com/office/word/2010/wordprocessingDrawing" xmlns:wp="http://schemas.openxmlformats.org/drawingml/2006/wordprocessingDrawing" xmlns:w10="urn:schemas-microsoft-com:office:word" xmlns:w="http://schemas.openxmlformats.org/wordprocessingml/2006/main" xmlns:w14="http://schemas.microsoft.com/office/word/2010/wordml" xmlns:w15="http://schemas.microsoft.com/office/word/2012/wordml" xmlns:w16se="http://schemas.microsoft.com/office/word/2015/wordml/symex" xmlns:wpg="http://schemas.microsoft.com/office/word/2010/wordprocessingGroup" xmlns:wpi="http://schemas.microsoft.com/office/word/2010/wordprocessingInk" xmlns:wne="http://schemas.microsoft.com/office/word/2006/wordml" xmlns:wps="http://schemas.microsoft.com/office/word/2010/wordprocessingShape" mc:Ignorable="w14 w15 w16se wp14">
+  <w:abstractNum w:abstractNumId="0" w15:restartNumberingAfterBreak="0">
     <w:nsid w:val="05386B3E"/>
     <w:multiLevelType w:val="hybridMultilevel"/>
     <w:tmpl w:val="E1C4A6F4"/>
@@ -2514,7 +2510,7 @@
       </w:rPr>
     </w:lvl>
   </w:abstractNum>
-  <w:abstractNum w:abstractNumId="1">
+  <w:abstractNum w:abstractNumId="1" w15:restartNumberingAfterBreak="0">
     <w:nsid w:val="0864157D"/>
     <w:multiLevelType w:val="hybridMultilevel"/>
     <w:tmpl w:val="B1D240B6"/>
@@ -2627,7 +2623,7 @@
       </w:rPr>
     </w:lvl>
   </w:abstractNum>
-  <w:abstractNum w:abstractNumId="2">
+  <w:abstractNum w:abstractNumId="2" w15:restartNumberingAfterBreak="0">
     <w:nsid w:val="28B6158B"/>
     <w:multiLevelType w:val="hybridMultilevel"/>
     <w:tmpl w:val="2E32AE40"/>
@@ -2740,7 +2736,7 @@
       </w:rPr>
     </w:lvl>
   </w:abstractNum>
-  <w:abstractNum w:abstractNumId="3">
+  <w:abstractNum w:abstractNumId="3" w15:restartNumberingAfterBreak="0">
     <w:nsid w:val="426902E5"/>
     <w:multiLevelType w:val="hybridMultilevel"/>
     <w:tmpl w:val="702CBF08"/>
@@ -2853,7 +2849,7 @@
       </w:rPr>
     </w:lvl>
   </w:abstractNum>
-  <w:abstractNum w:abstractNumId="4">
+  <w:abstractNum w:abstractNumId="4" w15:restartNumberingAfterBreak="0">
     <w:nsid w:val="4C4C4323"/>
     <w:multiLevelType w:val="hybridMultilevel"/>
     <w:tmpl w:val="C3E22F3E"/>
@@ -2966,7 +2962,7 @@
       </w:rPr>
     </w:lvl>
   </w:abstractNum>
-  <w:abstractNum w:abstractNumId="5">
+  <w:abstractNum w:abstractNumId="5" w15:restartNumberingAfterBreak="0">
     <w:nsid w:val="593D4338"/>
     <w:multiLevelType w:val="hybridMultilevel"/>
     <w:tmpl w:val="8354D530"/>
@@ -3101,7 +3097,7 @@
 </file>
 
 <file path=word/styles.xml><?xml version="1.0" encoding="utf-8"?>
-<w:styles xmlns:mc="http://schemas.openxmlformats.org/markup-compatibility/2006" xmlns:r="http://schemas.openxmlformats.org/officeDocument/2006/relationships" xmlns:w="http://schemas.openxmlformats.org/wordprocessingml/2006/main" xmlns:w14="http://schemas.microsoft.com/office/word/2010/wordml" xmlns:w15="http://schemas.microsoft.com/office/word/2012/wordml" mc:Ignorable="w14 w15">
+<w:styles xmlns:mc="http://schemas.openxmlformats.org/markup-compatibility/2006" xmlns:r="http://schemas.openxmlformats.org/officeDocument/2006/relationships" xmlns:w="http://schemas.openxmlformats.org/wordprocessingml/2006/main" xmlns:w14="http://schemas.microsoft.com/office/word/2010/wordml" xmlns:w15="http://schemas.microsoft.com/office/word/2012/wordml" xmlns:w16se="http://schemas.microsoft.com/office/word/2015/wordml/symex" mc:Ignorable="w14 w15 w16se">
   <w:docDefaults>
     <w:rPrDefault>
       <w:rPr>
@@ -3648,7 +3644,6 @@
       <w:spacing w:after="0" w:line="240" w:lineRule="auto"/>
     </w:pPr>
     <w:tblPr>
-      <w:tblInd w:w="0" w:type="dxa"/>
       <w:tblBorders>
         <w:top w:val="single" w:sz="4" w:space="0" w:color="auto"/>
         <w:left w:val="single" w:sz="4" w:space="0" w:color="auto"/>
@@ -3657,12 +3652,6 @@
         <w:insideH w:val="single" w:sz="4" w:space="0" w:color="auto"/>
         <w:insideV w:val="single" w:sz="4" w:space="0" w:color="auto"/>
       </w:tblBorders>
-      <w:tblCellMar>
-        <w:top w:w="0" w:type="dxa"/>
-        <w:left w:w="108" w:type="dxa"/>
-        <w:bottom w:w="0" w:type="dxa"/>
-        <w:right w:w="108" w:type="dxa"/>
-      </w:tblCellMar>
     </w:tblPr>
   </w:style>
   <w:style w:type="paragraph" w:customStyle="1" w:styleId="TituloGrande">
@@ -3701,11 +3690,11 @@
       <w:szCs w:val="24"/>
     </w:rPr>
   </w:style>
-  <w:style w:type="paragraph" w:styleId="Puesto">
+  <w:style w:type="paragraph" w:styleId="Ttulo">
     <w:name w:val="Title"/>
     <w:basedOn w:val="Normal"/>
     <w:next w:val="Normal"/>
-    <w:link w:val="PuestoCar"/>
+    <w:link w:val="TtuloCar"/>
     <w:uiPriority w:val="10"/>
     <w:qFormat/>
     <w:rsid w:val="007C49F8"/>
@@ -3733,10 +3722,10 @@
       <w:szCs w:val="24"/>
     </w:rPr>
   </w:style>
-  <w:style w:type="character" w:customStyle="1" w:styleId="PuestoCar">
-    <w:name w:val="Puesto Car"/>
+  <w:style w:type="character" w:customStyle="1" w:styleId="TtuloCar">
+    <w:name w:val="Título Car"/>
     <w:basedOn w:val="Fuentedeprrafopredeter"/>
-    <w:link w:val="Puesto"/>
+    <w:link w:val="Ttulo"/>
     <w:uiPriority w:val="10"/>
     <w:rsid w:val="007C49F8"/>
     <w:rPr>

</xml_diff>

<commit_message>
Agregué diagramas de vista de procesos, vista física, descripción del sistema
</commit_message>
<xml_diff>
--- a/01_Gestion del proyecto/Descripcion_del_Sistema_BODY_FITNESS_GYM.docx
+++ b/01_Gestion del proyecto/Descripcion_del_Sistema_BODY_FITNESS_GYM.docx
@@ -1,6 +1,6 @@
 
 <file path=word/document.xml><?xml version="1.0" encoding="utf-8"?>
-<w:document xmlns:wpc="http://schemas.microsoft.com/office/word/2010/wordprocessingCanvas" xmlns:cx="http://schemas.microsoft.com/office/drawing/2014/chartex" xmlns:mc="http://schemas.openxmlformats.org/markup-compatibility/2006" xmlns:o="urn:schemas-microsoft-com:office:office" xmlns:r="http://schemas.openxmlformats.org/officeDocument/2006/relationships" xmlns:m="http://schemas.openxmlformats.org/officeDocument/2006/math" xmlns:v="urn:schemas-microsoft-com:vml" xmlns:wp14="http://schemas.microsoft.com/office/word/2010/wordprocessingDrawing" xmlns:wp="http://schemas.openxmlformats.org/drawingml/2006/wordprocessingDrawing" xmlns:w10="urn:schemas-microsoft-com:office:word" xmlns:w="http://schemas.openxmlformats.org/wordprocessingml/2006/main" xmlns:w14="http://schemas.microsoft.com/office/word/2010/wordml" xmlns:w15="http://schemas.microsoft.com/office/word/2012/wordml" xmlns:w16se="http://schemas.microsoft.com/office/word/2015/wordml/symex" xmlns:wpg="http://schemas.microsoft.com/office/word/2010/wordprocessingGroup" xmlns:wpi="http://schemas.microsoft.com/office/word/2010/wordprocessingInk" xmlns:wne="http://schemas.microsoft.com/office/word/2006/wordml" xmlns:wps="http://schemas.microsoft.com/office/word/2010/wordprocessingShape" mc:Ignorable="w14 w15 w16se wp14">
+<w:document xmlns:wpc="http://schemas.microsoft.com/office/word/2010/wordprocessingCanvas" xmlns:mc="http://schemas.openxmlformats.org/markup-compatibility/2006" xmlns:o="urn:schemas-microsoft-com:office:office" xmlns:r="http://schemas.openxmlformats.org/officeDocument/2006/relationships" xmlns:m="http://schemas.openxmlformats.org/officeDocument/2006/math" xmlns:v="urn:schemas-microsoft-com:vml" xmlns:wp14="http://schemas.microsoft.com/office/word/2010/wordprocessingDrawing" xmlns:wp="http://schemas.openxmlformats.org/drawingml/2006/wordprocessingDrawing" xmlns:w10="urn:schemas-microsoft-com:office:word" xmlns:w="http://schemas.openxmlformats.org/wordprocessingml/2006/main" xmlns:w14="http://schemas.microsoft.com/office/word/2010/wordml" xmlns:w15="http://schemas.microsoft.com/office/word/2012/wordml" xmlns:wpg="http://schemas.microsoft.com/office/word/2010/wordprocessingGroup" xmlns:wpi="http://schemas.microsoft.com/office/word/2010/wordprocessingInk" xmlns:wne="http://schemas.microsoft.com/office/word/2006/wordml" xmlns:wps="http://schemas.microsoft.com/office/word/2010/wordprocessingShape" mc:Ignorable="w14 w15 wp14">
   <w:body>
     <w:p>
       <w:pPr>
@@ -34,7 +34,7 @@
       <w:r>
         <w:rPr>
           <w:noProof/>
-          <w:lang w:val="es-419" w:eastAsia="es-419"/>
+          <w:lang w:eastAsia="es-CO"/>
         </w:rPr>
         <w:drawing>
           <wp:inline distT="0" distB="0" distL="0" distR="0" wp14:anchorId="003B82D7" wp14:editId="48323F67">
@@ -166,7 +166,23 @@
           <w:rFonts w:ascii="Arial" w:hAnsi="Arial" w:cs="Arial"/>
           <w:sz w:val="44"/>
         </w:rPr>
-        <w:t xml:space="preserve"> Fitness </w:t>
+        <w:t xml:space="preserve"> </w:t>
+      </w:r>
+      <w:proofErr w:type="spellStart"/>
+      <w:r>
+        <w:rPr>
+          <w:rFonts w:ascii="Arial" w:hAnsi="Arial" w:cs="Arial"/>
+          <w:sz w:val="44"/>
+        </w:rPr>
+        <w:t>Fitness</w:t>
+      </w:r>
+      <w:proofErr w:type="spellEnd"/>
+      <w:r>
+        <w:rPr>
+          <w:rFonts w:ascii="Arial" w:hAnsi="Arial" w:cs="Arial"/>
+          <w:sz w:val="44"/>
+        </w:rPr>
+        <w:t xml:space="preserve"> </w:t>
       </w:r>
       <w:proofErr w:type="spellStart"/>
       <w:r>
@@ -369,13 +385,14 @@
     </w:p>
     <w:p>
       <w:pPr>
-        <w:pStyle w:val="Ttulo"/>
+        <w:pStyle w:val="Puesto"/>
         <w:jc w:val="center"/>
         <w:rPr>
           <w:rFonts w:ascii="Arial" w:hAnsi="Arial" w:cs="Arial"/>
           <w:sz w:val="28"/>
         </w:rPr>
       </w:pPr>
+      <w:bookmarkStart w:id="0" w:name="_GoBack"/>
       <w:r>
         <w:rPr>
           <w:rFonts w:ascii="Arial" w:hAnsi="Arial" w:cs="Arial"/>
@@ -644,6 +661,7 @@
           </w:p>
         </w:tc>
       </w:tr>
+      <w:bookmarkEnd w:id="0"/>
     </w:tbl>
     <w:p>
       <w:pPr>
@@ -879,8 +897,16 @@
       <w:pPr>
         <w:pStyle w:val="TituloGrande"/>
         <w:jc w:val="center"/>
-      </w:pPr>
-      <w:r>
+        <w:rPr>
+          <w:rFonts w:ascii="Arial" w:hAnsi="Arial"/>
+          <w:sz w:val="24"/>
+        </w:rPr>
+      </w:pPr>
+      <w:r>
+        <w:rPr>
+          <w:rFonts w:ascii="Arial" w:hAnsi="Arial"/>
+          <w:sz w:val="24"/>
+        </w:rPr>
         <w:t>DESCRIPCIÓN DEL SISTEMA</w:t>
       </w:r>
     </w:p>
@@ -897,8 +923,16 @@
     <w:p>
       <w:pPr>
         <w:pStyle w:val="Cuerpo"/>
-      </w:pPr>
-      <w:r>
+        <w:rPr>
+          <w:rFonts w:ascii="Arial" w:hAnsi="Arial" w:cs="Arial"/>
+          <w:szCs w:val="24"/>
+        </w:rPr>
+      </w:pPr>
+      <w:r>
+        <w:rPr>
+          <w:rFonts w:ascii="Arial" w:hAnsi="Arial" w:cs="Arial"/>
+          <w:szCs w:val="24"/>
+        </w:rPr>
         <w:t>A continuación, se realiza una descripción del sistema a tratar, esto implica su caracterización por paquetes lógicos bien definidos que permiten apreciar de manera clara el funcionamiento de la empresa en cada una de sus áreas.</w:t>
       </w:r>
     </w:p>
@@ -915,26 +949,54 @@
     <w:p>
       <w:pPr>
         <w:pStyle w:val="Titulopequeo"/>
-      </w:pPr>
-      <w:r>
+        <w:rPr>
+          <w:rFonts w:ascii="Arial" w:hAnsi="Arial"/>
+          <w:sz w:val="24"/>
+        </w:rPr>
+      </w:pPr>
+      <w:r>
+        <w:rPr>
+          <w:rFonts w:ascii="Arial" w:hAnsi="Arial"/>
+          <w:sz w:val="24"/>
+        </w:rPr>
         <w:t>Paquete lógico de Pagos</w:t>
       </w:r>
     </w:p>
     <w:p>
       <w:pPr>
         <w:pStyle w:val="Cuerpo"/>
-      </w:pPr>
-      <w:r>
+        <w:rPr>
+          <w:rFonts w:ascii="Arial" w:hAnsi="Arial" w:cs="Arial"/>
+          <w:szCs w:val="24"/>
+        </w:rPr>
+      </w:pPr>
+      <w:r>
+        <w:rPr>
+          <w:rFonts w:ascii="Arial" w:hAnsi="Arial" w:cs="Arial"/>
+          <w:szCs w:val="24"/>
+        </w:rPr>
         <w:t>En este paquete se analizan las tareas administrativas y transaccionales que maneja la empresa con respecto a sus usuarios y los planes de pago que la empresa los ofrece a estos</w:t>
       </w:r>
       <w:r>
+        <w:rPr>
+          <w:rFonts w:ascii="Arial" w:hAnsi="Arial" w:cs="Arial"/>
+          <w:szCs w:val="24"/>
+        </w:rPr>
         <w:br/>
         <w:t>Los pagos están especificados en el marco empresarial y su entendimiento se puede clarificar verificando el anexo 1.</w:t>
       </w:r>
       <w:r>
+        <w:rPr>
+          <w:rFonts w:ascii="Arial" w:hAnsi="Arial" w:cs="Arial"/>
+          <w:szCs w:val="24"/>
+        </w:rPr>
         <w:tab/>
       </w:r>
       <w:r>
+        <w:rPr>
+          <w:rFonts w:ascii="Arial" w:hAnsi="Arial" w:cs="Arial"/>
+          <w:szCs w:val="24"/>
+        </w:rPr>
         <w:br/>
         <w:t>Las labores administrativas en cuanto a los pagos, se llevan a cabo en planillas (Anexo 2) que describen los movimientos económicos de la empresa diariamente.</w:t>
       </w:r>
@@ -942,18 +1004,24 @@
     <w:p>
       <w:pPr>
         <w:pStyle w:val="Cuerpo"/>
-      </w:pPr>
-      <w:r>
+        <w:rPr>
+          <w:rFonts w:ascii="Arial" w:hAnsi="Arial" w:cs="Arial"/>
+          <w:szCs w:val="24"/>
+        </w:rPr>
+      </w:pPr>
+      <w:r>
+        <w:rPr>
+          <w:rFonts w:ascii="Arial" w:hAnsi="Arial" w:cs="Arial"/>
+          <w:szCs w:val="24"/>
+        </w:rPr>
         <w:t>Las tarifas d</w:t>
       </w:r>
       <w:r>
-        <w:t xml:space="preserve">e los servicios </w:t>
-      </w:r>
-      <w:r>
-        <w:t>prestados</w:t>
-      </w:r>
-      <w:r>
-        <w:t xml:space="preserve"> en el gimnasio están descritas a continuación:</w:t>
+        <w:rPr>
+          <w:rFonts w:ascii="Arial" w:hAnsi="Arial" w:cs="Arial"/>
+          <w:szCs w:val="24"/>
+        </w:rPr>
+        <w:t>e los servicios prestados en el gimnasio están descritas a continuación:</w:t>
       </w:r>
     </w:p>
     <w:p>
@@ -964,13 +1032,16 @@
           <w:numId w:val="6"/>
         </w:numPr>
         <w:rPr>
+          <w:rFonts w:ascii="Arial" w:hAnsi="Arial"/>
           <w:color w:val="70AD47" w:themeColor="accent6"/>
+          <w:szCs w:val="24"/>
           <w:lang w:val="es-ES"/>
         </w:rPr>
       </w:pPr>
-      <w:bookmarkStart w:id="0" w:name="_GoBack"/>
-      <w:r>
-        <w:rPr>
+      <w:r>
+        <w:rPr>
+          <w:rFonts w:ascii="Arial" w:hAnsi="Arial"/>
+          <w:szCs w:val="24"/>
           <w:lang w:val="es-ES"/>
         </w:rPr>
         <w:t>Mensualidad acondicionamiento físico $60.000</w:t>
@@ -984,12 +1055,16 @@
           <w:numId w:val="6"/>
         </w:numPr>
         <w:rPr>
+          <w:rFonts w:ascii="Arial" w:hAnsi="Arial"/>
           <w:color w:val="70AD47" w:themeColor="accent6"/>
+          <w:szCs w:val="24"/>
           <w:lang w:val="es-ES"/>
         </w:rPr>
       </w:pPr>
       <w:r>
         <w:rPr>
+          <w:rFonts w:ascii="Arial" w:hAnsi="Arial"/>
+          <w:szCs w:val="24"/>
           <w:lang w:val="es-ES"/>
         </w:rPr>
         <w:t>Mensualidad de spinning $80.000</w:t>
@@ -1003,12 +1078,16 @@
           <w:numId w:val="6"/>
         </w:numPr>
         <w:rPr>
+          <w:rFonts w:ascii="Arial" w:hAnsi="Arial"/>
           <w:color w:val="70AD47" w:themeColor="accent6"/>
+          <w:szCs w:val="24"/>
           <w:lang w:val="es-ES"/>
         </w:rPr>
       </w:pPr>
       <w:r>
         <w:rPr>
+          <w:rFonts w:ascii="Arial" w:hAnsi="Arial"/>
+          <w:szCs w:val="24"/>
           <w:lang w:val="es-ES"/>
         </w:rPr>
         <w:t>Mensualidad con acceso total al gimnasio $100.000</w:t>
@@ -1022,12 +1101,16 @@
           <w:numId w:val="6"/>
         </w:numPr>
         <w:rPr>
+          <w:rFonts w:ascii="Arial" w:hAnsi="Arial"/>
           <w:color w:val="70AD47" w:themeColor="accent6"/>
+          <w:szCs w:val="24"/>
           <w:lang w:val="es-ES"/>
         </w:rPr>
       </w:pPr>
       <w:r>
         <w:rPr>
+          <w:rFonts w:ascii="Arial" w:hAnsi="Arial"/>
+          <w:szCs w:val="24"/>
           <w:lang w:val="es-ES"/>
         </w:rPr>
         <w:t>Mensualidad para integrante de club deportivo $45.000</w:t>
@@ -1041,18 +1124,24 @@
           <w:numId w:val="6"/>
         </w:numPr>
         <w:rPr>
+          <w:rFonts w:ascii="Arial" w:hAnsi="Arial"/>
           <w:color w:val="70AD47" w:themeColor="accent6"/>
+          <w:szCs w:val="24"/>
           <w:lang w:val="es-ES"/>
         </w:rPr>
       </w:pPr>
       <w:r>
         <w:rPr>
+          <w:rFonts w:ascii="Arial" w:hAnsi="Arial"/>
+          <w:szCs w:val="24"/>
           <w:lang w:val="es-ES"/>
         </w:rPr>
         <w:t>Mensualidad para g</w:t>
       </w:r>
       <w:r>
         <w:rPr>
+          <w:rFonts w:ascii="Arial" w:hAnsi="Arial"/>
+          <w:szCs w:val="24"/>
           <w:lang w:val="es-ES"/>
         </w:rPr>
         <w:t>rupos de 2 o más: $55.000 c/u</w:t>
@@ -1066,18 +1155,24 @@
           <w:numId w:val="6"/>
         </w:numPr>
         <w:rPr>
+          <w:rFonts w:ascii="Arial" w:hAnsi="Arial"/>
           <w:color w:val="70AD47" w:themeColor="accent6"/>
+          <w:szCs w:val="24"/>
           <w:lang w:val="es-ES"/>
         </w:rPr>
       </w:pPr>
       <w:r>
         <w:rPr>
+          <w:rFonts w:ascii="Arial" w:hAnsi="Arial"/>
+          <w:szCs w:val="24"/>
           <w:lang w:val="es-ES"/>
         </w:rPr>
         <w:t>Mensualidad estudiante</w:t>
       </w:r>
       <w:r>
         <w:rPr>
+          <w:rFonts w:ascii="Arial" w:hAnsi="Arial"/>
+          <w:szCs w:val="24"/>
           <w:lang w:val="es-ES"/>
         </w:rPr>
         <w:t xml:space="preserve"> $50.000</w:t>
@@ -1091,12 +1186,16 @@
           <w:numId w:val="6"/>
         </w:numPr>
         <w:rPr>
+          <w:rFonts w:ascii="Arial" w:hAnsi="Arial"/>
           <w:color w:val="70AD47" w:themeColor="accent6"/>
+          <w:szCs w:val="24"/>
           <w:lang w:val="es-ES"/>
         </w:rPr>
       </w:pPr>
       <w:r>
         <w:rPr>
+          <w:rFonts w:ascii="Arial" w:hAnsi="Arial"/>
+          <w:szCs w:val="24"/>
           <w:lang w:val="es-ES"/>
         </w:rPr>
         <w:t>Quincenal $40.000</w:t>
@@ -1110,18 +1209,24 @@
           <w:numId w:val="6"/>
         </w:numPr>
         <w:rPr>
+          <w:rFonts w:ascii="Arial" w:hAnsi="Arial"/>
           <w:color w:val="70AD47" w:themeColor="accent6"/>
+          <w:szCs w:val="24"/>
           <w:lang w:val="es-ES"/>
         </w:rPr>
       </w:pPr>
       <w:r>
         <w:rPr>
+          <w:rFonts w:ascii="Arial" w:hAnsi="Arial"/>
+          <w:szCs w:val="24"/>
           <w:lang w:val="es-ES"/>
         </w:rPr>
         <w:t>Mensualidad e</w:t>
       </w:r>
       <w:r>
         <w:rPr>
+          <w:rFonts w:ascii="Arial" w:hAnsi="Arial"/>
+          <w:szCs w:val="24"/>
           <w:lang w:val="es-ES"/>
         </w:rPr>
         <w:t>ntrenamiento personal: $450.000</w:t>
@@ -1135,12 +1240,16 @@
           <w:numId w:val="6"/>
         </w:numPr>
         <w:rPr>
+          <w:rFonts w:ascii="Arial" w:hAnsi="Arial"/>
           <w:color w:val="70AD47" w:themeColor="accent6"/>
+          <w:szCs w:val="24"/>
           <w:lang w:val="es-ES"/>
         </w:rPr>
       </w:pPr>
       <w:r>
         <w:rPr>
+          <w:rFonts w:ascii="Arial" w:hAnsi="Arial"/>
+          <w:szCs w:val="24"/>
           <w:lang w:val="es-ES"/>
         </w:rPr>
         <w:t>2 meses $110.000</w:t>
@@ -1154,12 +1263,16 @@
           <w:numId w:val="6"/>
         </w:numPr>
         <w:rPr>
+          <w:rFonts w:ascii="Arial" w:hAnsi="Arial"/>
           <w:color w:val="70AD47" w:themeColor="accent6"/>
+          <w:szCs w:val="24"/>
           <w:lang w:val="es-ES"/>
         </w:rPr>
       </w:pPr>
       <w:r>
         <w:rPr>
+          <w:rFonts w:ascii="Arial" w:hAnsi="Arial"/>
+          <w:szCs w:val="24"/>
           <w:lang w:val="es-ES"/>
         </w:rPr>
         <w:t>3 meses $150.000</w:t>
@@ -1173,12 +1286,16 @@
           <w:numId w:val="6"/>
         </w:numPr>
         <w:rPr>
+          <w:rFonts w:ascii="Arial" w:hAnsi="Arial"/>
           <w:color w:val="70AD47" w:themeColor="accent6"/>
+          <w:szCs w:val="24"/>
           <w:lang w:val="es-ES"/>
         </w:rPr>
       </w:pPr>
       <w:r>
         <w:rPr>
+          <w:rFonts w:ascii="Arial" w:hAnsi="Arial"/>
+          <w:szCs w:val="24"/>
           <w:lang w:val="es-ES"/>
         </w:rPr>
         <w:t>6 meses $270.000</w:t>
@@ -1192,12 +1309,16 @@
           <w:numId w:val="6"/>
         </w:numPr>
         <w:rPr>
+          <w:rFonts w:ascii="Arial" w:hAnsi="Arial"/>
           <w:color w:val="70AD47" w:themeColor="accent6"/>
+          <w:szCs w:val="24"/>
           <w:lang w:val="es-ES"/>
         </w:rPr>
       </w:pPr>
       <w:r>
         <w:rPr>
+          <w:rFonts w:ascii="Arial" w:hAnsi="Arial"/>
+          <w:szCs w:val="24"/>
           <w:lang w:val="es-ES"/>
         </w:rPr>
         <w:t>1 año $480.000</w:t>
@@ -1207,7 +1328,9 @@
       <w:pPr>
         <w:pStyle w:val="cuerpo0"/>
         <w:rPr>
+          <w:rFonts w:ascii="Arial" w:hAnsi="Arial"/>
           <w:color w:val="70AD47" w:themeColor="accent6"/>
+          <w:szCs w:val="24"/>
           <w:lang w:val="es-ES"/>
         </w:rPr>
       </w:pPr>
@@ -1220,12 +1343,16 @@
           <w:numId w:val="6"/>
         </w:numPr>
         <w:rPr>
+          <w:rFonts w:ascii="Arial" w:hAnsi="Arial"/>
           <w:color w:val="70AD47" w:themeColor="accent6"/>
+          <w:szCs w:val="24"/>
           <w:lang w:val="es-ES"/>
         </w:rPr>
       </w:pPr>
       <w:r>
         <w:rPr>
+          <w:rFonts w:ascii="Arial" w:hAnsi="Arial"/>
+          <w:szCs w:val="24"/>
           <w:lang w:val="es-ES"/>
         </w:rPr>
         <w:t>Sesión $6.000</w:t>
@@ -1239,12 +1366,16 @@
           <w:numId w:val="6"/>
         </w:numPr>
         <w:rPr>
+          <w:rFonts w:ascii="Arial" w:hAnsi="Arial"/>
           <w:color w:val="70AD47" w:themeColor="accent6"/>
+          <w:szCs w:val="24"/>
           <w:lang w:val="es-ES"/>
         </w:rPr>
       </w:pPr>
       <w:r>
         <w:rPr>
+          <w:rFonts w:ascii="Arial" w:hAnsi="Arial"/>
+          <w:szCs w:val="24"/>
           <w:lang w:val="es-ES"/>
         </w:rPr>
         <w:t>Sesión para integrante de club deportivo $5.000</w:t>
@@ -1258,15 +1389,18 @@
           <w:numId w:val="6"/>
         </w:numPr>
         <w:rPr>
+          <w:rFonts w:ascii="Arial" w:hAnsi="Arial"/>
           <w:color w:val="70AD47" w:themeColor="accent6"/>
+          <w:szCs w:val="24"/>
           <w:lang w:val="es-ES"/>
         </w:rPr>
       </w:pPr>
       <w:r>
         <w:rPr>
+          <w:rFonts w:ascii="Arial" w:hAnsi="Arial"/>
+          <w:szCs w:val="24"/>
           <w:lang w:val="es-ES"/>
         </w:rPr>
-        <w:lastRenderedPageBreak/>
         <w:t>Sesión de Spinning $6000</w:t>
       </w:r>
     </w:p>
@@ -1278,14 +1412,19 @@
           <w:numId w:val="6"/>
         </w:numPr>
         <w:rPr>
+          <w:rFonts w:ascii="Arial" w:hAnsi="Arial"/>
           <w:color w:val="70AD47" w:themeColor="accent6"/>
+          <w:szCs w:val="24"/>
           <w:lang w:val="es-ES"/>
         </w:rPr>
       </w:pPr>
       <w:r>
         <w:rPr>
+          <w:rFonts w:ascii="Arial" w:hAnsi="Arial"/>
+          <w:szCs w:val="24"/>
           <w:lang w:val="es-ES"/>
         </w:rPr>
+        <w:lastRenderedPageBreak/>
         <w:t>Tarjeta ejecutiva de 5 clases: $26.000</w:t>
       </w:r>
     </w:p>
@@ -1297,29 +1436,19 @@
           <w:numId w:val="6"/>
         </w:numPr>
         <w:rPr>
+          <w:rFonts w:ascii="Arial" w:hAnsi="Arial"/>
           <w:color w:val="70AD47" w:themeColor="accent6"/>
+          <w:szCs w:val="24"/>
           <w:lang w:val="es-ES"/>
         </w:rPr>
       </w:pPr>
       <w:r>
         <w:rPr>
+          <w:rFonts w:ascii="Arial" w:hAnsi="Arial"/>
+          <w:szCs w:val="24"/>
           <w:lang w:val="es-ES"/>
         </w:rPr>
-        <w:t xml:space="preserve">Tarjeta ejecutiva de 10 </w:t>
-      </w:r>
-      <w:proofErr w:type="gramStart"/>
-      <w:r>
-        <w:rPr>
-          <w:lang w:val="es-ES"/>
-        </w:rPr>
-        <w:t>clases:$</w:t>
-      </w:r>
-      <w:proofErr w:type="gramEnd"/>
-      <w:r>
-        <w:rPr>
-          <w:lang w:val="es-ES"/>
-        </w:rPr>
-        <w:t>50000</w:t>
+        <w:t>Tarjeta ejecutiva de 10 clases:$50000</w:t>
       </w:r>
     </w:p>
     <w:p>
@@ -1330,12 +1459,16 @@
           <w:numId w:val="6"/>
         </w:numPr>
         <w:rPr>
+          <w:rFonts w:ascii="Arial" w:hAnsi="Arial"/>
           <w:color w:val="70AD47" w:themeColor="accent6"/>
+          <w:szCs w:val="24"/>
           <w:lang w:val="es-ES"/>
         </w:rPr>
       </w:pPr>
       <w:r>
         <w:rPr>
+          <w:rFonts w:ascii="Arial" w:hAnsi="Arial"/>
+          <w:szCs w:val="24"/>
           <w:lang w:val="es-ES"/>
         </w:rPr>
         <w:t>Tarjeta ejecutiva de 15 clases:70.000</w:t>
@@ -1349,12 +1482,16 @@
           <w:numId w:val="6"/>
         </w:numPr>
         <w:rPr>
+          <w:rFonts w:ascii="Arial" w:hAnsi="Arial"/>
           <w:color w:val="70AD47" w:themeColor="accent6"/>
+          <w:szCs w:val="24"/>
           <w:lang w:val="es-ES"/>
         </w:rPr>
       </w:pPr>
       <w:r>
         <w:rPr>
+          <w:rFonts w:ascii="Arial" w:hAnsi="Arial"/>
+          <w:szCs w:val="24"/>
           <w:lang w:val="es-ES"/>
         </w:rPr>
         <w:t>Tarjeta ejecutiva de 20 clases: $90.000</w:t>
@@ -1368,21 +1505,28 @@
           <w:numId w:val="6"/>
         </w:numPr>
         <w:rPr>
+          <w:rFonts w:ascii="Arial" w:hAnsi="Arial"/>
           <w:color w:val="70AD47" w:themeColor="accent6"/>
+          <w:szCs w:val="24"/>
           <w:lang w:val="es-ES"/>
         </w:rPr>
       </w:pPr>
       <w:r>
         <w:rPr>
+          <w:rFonts w:ascii="Arial" w:hAnsi="Arial"/>
+          <w:szCs w:val="24"/>
           <w:lang w:val="es-ES"/>
         </w:rPr>
         <w:t>Tarjeta ejecutiva de 30 clases $120.000</w:t>
       </w:r>
     </w:p>
-    <w:bookmarkEnd w:id="0"/>
     <w:p>
       <w:pPr>
         <w:pStyle w:val="Cuerpo"/>
+        <w:rPr>
+          <w:rFonts w:ascii="Arial" w:hAnsi="Arial" w:cs="Arial"/>
+          <w:szCs w:val="24"/>
+        </w:rPr>
       </w:pPr>
     </w:p>
     <w:p>
@@ -1392,8 +1536,16 @@
           <w:ilvl w:val="0"/>
           <w:numId w:val="2"/>
         </w:numPr>
-      </w:pPr>
-      <w:r>
+        <w:rPr>
+          <w:rFonts w:ascii="Arial" w:hAnsi="Arial"/>
+          <w:sz w:val="24"/>
+        </w:rPr>
+      </w:pPr>
+      <w:r>
+        <w:rPr>
+          <w:rFonts w:ascii="Arial" w:hAnsi="Arial"/>
+          <w:sz w:val="24"/>
+        </w:rPr>
         <w:t>Modelo de sesión</w:t>
       </w:r>
     </w:p>
@@ -1407,6 +1559,10 @@
         </w:rPr>
       </w:pPr>
       <w:r>
+        <w:rPr>
+          <w:rFonts w:ascii="Arial" w:hAnsi="Arial" w:cs="Arial"/>
+          <w:szCs w:val="24"/>
+        </w:rPr>
         <w:t>Como sesión se entiende por una actividad física específica que tiene usualmente una duración de una hora u hora y media con periodo de calentamiento, desarrollo y relajación. Para este tipo de modalidad se manejan diferentes tarifas ya sea para un usuario corriente, para usuarios que hacen parte de un convenio o con miembros de clubes deportivos, siendo las dos últimas ligeramente más económicas por la naturaleza del contrato con la empresa o club deportivo, dichas sesiones se cancelan con antelación a su inicio de manera directa al administrador.</w:t>
       </w:r>
     </w:p>
@@ -1417,8 +1573,16 @@
           <w:ilvl w:val="0"/>
           <w:numId w:val="2"/>
         </w:numPr>
-      </w:pPr>
-      <w:r>
+        <w:rPr>
+          <w:rFonts w:ascii="Arial" w:hAnsi="Arial"/>
+          <w:sz w:val="24"/>
+        </w:rPr>
+      </w:pPr>
+      <w:r>
+        <w:rPr>
+          <w:rFonts w:ascii="Arial" w:hAnsi="Arial"/>
+          <w:sz w:val="24"/>
+        </w:rPr>
         <w:t>Modelo de suscripción</w:t>
       </w:r>
     </w:p>
@@ -1426,8 +1590,16 @@
       <w:pPr>
         <w:pStyle w:val="Cuerpo"/>
         <w:ind w:left="708"/>
-      </w:pPr>
-      <w:r>
+        <w:rPr>
+          <w:rFonts w:ascii="Arial" w:hAnsi="Arial" w:cs="Arial"/>
+          <w:szCs w:val="24"/>
+        </w:rPr>
+      </w:pPr>
+      <w:r>
+        <w:rPr>
+          <w:rFonts w:ascii="Arial" w:hAnsi="Arial" w:cs="Arial"/>
+          <w:szCs w:val="24"/>
+        </w:rPr>
         <w:t>La modalidad de suscripción maneja una serie de tarifas de acuerdo a la duración de la suscripción, la cual puede ser, quincenal, mensual, bimestral, trimestral, semestral o anual. De igual manera se manejan tarifas especiales mensuales para casos especiales como grupos, estudiantes y el “todo incluido”. Para tales suscripciones, los usuarios cancelan con antelación la totalidad de la misma y se les lleva control de las sesiones a las que asiste durante su duración.</w:t>
       </w:r>
     </w:p>
@@ -1438,8 +1610,16 @@
           <w:ilvl w:val="1"/>
           <w:numId w:val="2"/>
         </w:numPr>
-      </w:pPr>
-      <w:r>
+        <w:rPr>
+          <w:rFonts w:ascii="Arial" w:hAnsi="Arial"/>
+          <w:sz w:val="24"/>
+        </w:rPr>
+      </w:pPr>
+      <w:r>
+        <w:rPr>
+          <w:rFonts w:ascii="Arial" w:hAnsi="Arial"/>
+          <w:sz w:val="24"/>
+        </w:rPr>
         <w:t>Tarjetas ejecutivas</w:t>
       </w:r>
     </w:p>
@@ -1447,8 +1627,16 @@
       <w:pPr>
         <w:pStyle w:val="Cuerpo"/>
         <w:ind w:left="1080"/>
-      </w:pPr>
-      <w:r>
+        <w:rPr>
+          <w:rFonts w:ascii="Arial" w:hAnsi="Arial" w:cs="Arial"/>
+          <w:szCs w:val="24"/>
+        </w:rPr>
+      </w:pPr>
+      <w:r>
+        <w:rPr>
+          <w:rFonts w:ascii="Arial" w:hAnsi="Arial" w:cs="Arial"/>
+          <w:szCs w:val="24"/>
+        </w:rPr>
         <w:t>Se presenta el modelo de suscripción por tarjetas ejecutivas, estas son tarjetas que se pueden recargar con determinado número de sesiones para posteriormente ser utilizadas para un mayor entendimiento de este sistema consúltese el Anexo 12 y 13.</w:t>
       </w:r>
     </w:p>
@@ -1459,8 +1647,16 @@
           <w:ilvl w:val="0"/>
           <w:numId w:val="2"/>
         </w:numPr>
-      </w:pPr>
-      <w:r>
+        <w:rPr>
+          <w:rFonts w:ascii="Arial" w:hAnsi="Arial"/>
+          <w:sz w:val="24"/>
+        </w:rPr>
+      </w:pPr>
+      <w:r>
+        <w:rPr>
+          <w:rFonts w:ascii="Arial" w:hAnsi="Arial"/>
+          <w:sz w:val="24"/>
+        </w:rPr>
         <w:t>Modelo para casos especiales</w:t>
       </w:r>
     </w:p>
@@ -1468,8 +1664,16 @@
       <w:pPr>
         <w:pStyle w:val="Cuerpo"/>
         <w:ind w:left="708"/>
-      </w:pPr>
-      <w:r>
+        <w:rPr>
+          <w:rFonts w:ascii="Arial" w:hAnsi="Arial" w:cs="Arial"/>
+          <w:szCs w:val="24"/>
+        </w:rPr>
+      </w:pPr>
+      <w:r>
+        <w:rPr>
+          <w:rFonts w:ascii="Arial" w:hAnsi="Arial" w:cs="Arial"/>
+          <w:szCs w:val="24"/>
+        </w:rPr>
         <w:t>Un tratamiento especial recibe aquellos casos que tienen características más específicas. Actualmente, se manejan cuatro tipos de casos:</w:t>
       </w:r>
     </w:p>
@@ -1480,20 +1684,44 @@
           <w:ilvl w:val="1"/>
           <w:numId w:val="2"/>
         </w:numPr>
-      </w:pPr>
-      <w:r>
+        <w:rPr>
+          <w:rFonts w:ascii="Arial" w:hAnsi="Arial" w:cs="Arial"/>
+          <w:szCs w:val="24"/>
+        </w:rPr>
+      </w:pPr>
+      <w:r>
+        <w:rPr>
+          <w:rFonts w:ascii="Arial" w:hAnsi="Arial" w:cs="Arial"/>
+          <w:szCs w:val="24"/>
+        </w:rPr>
         <w:t>C</w:t>
       </w:r>
       <w:r>
+        <w:rPr>
+          <w:rFonts w:ascii="Arial" w:hAnsi="Arial" w:cs="Arial"/>
+          <w:szCs w:val="24"/>
+        </w:rPr>
         <w:t>onve</w:t>
       </w:r>
       <w:r>
+        <w:rPr>
+          <w:rFonts w:ascii="Arial" w:hAnsi="Arial" w:cs="Arial"/>
+          <w:szCs w:val="24"/>
+        </w:rPr>
         <w:t>nios con empresas del municipio:</w:t>
       </w:r>
       <w:r>
+        <w:rPr>
+          <w:rFonts w:ascii="Arial" w:hAnsi="Arial" w:cs="Arial"/>
+          <w:szCs w:val="24"/>
+        </w:rPr>
         <w:t xml:space="preserve"> se define el valor del servicio prestado de acuerdo a la cantidad de funcionarios inscritos y la duración del convenio, el cual debe ser pagado en su totalidad antes de su inicio</w:t>
       </w:r>
       <w:r>
+        <w:rPr>
+          <w:rFonts w:ascii="Arial" w:hAnsi="Arial" w:cs="Arial"/>
+          <w:szCs w:val="24"/>
+        </w:rPr>
         <w:t>,</w:t>
       </w:r>
     </w:p>
@@ -1504,18 +1732,38 @@
           <w:ilvl w:val="1"/>
           <w:numId w:val="2"/>
         </w:numPr>
-      </w:pPr>
-      <w:r>
+        <w:rPr>
+          <w:rFonts w:ascii="Arial" w:hAnsi="Arial" w:cs="Arial"/>
+          <w:szCs w:val="24"/>
+        </w:rPr>
+      </w:pPr>
+      <w:r>
+        <w:rPr>
+          <w:rFonts w:ascii="Arial" w:hAnsi="Arial" w:cs="Arial"/>
+          <w:szCs w:val="24"/>
+        </w:rPr>
         <w:lastRenderedPageBreak/>
         <w:t>C</w:t>
       </w:r>
       <w:r>
+        <w:rPr>
+          <w:rFonts w:ascii="Arial" w:hAnsi="Arial" w:cs="Arial"/>
+          <w:szCs w:val="24"/>
+        </w:rPr>
         <w:t>onvenios co</w:t>
       </w:r>
       <w:r>
+        <w:rPr>
+          <w:rFonts w:ascii="Arial" w:hAnsi="Arial" w:cs="Arial"/>
+          <w:szCs w:val="24"/>
+        </w:rPr>
         <w:t>n clubes deportivos de colegios: se</w:t>
       </w:r>
       <w:r>
+        <w:rPr>
+          <w:rFonts w:ascii="Arial" w:hAnsi="Arial" w:cs="Arial"/>
+          <w:szCs w:val="24"/>
+        </w:rPr>
         <w:t xml:space="preserve"> ofrece una modalidad de pago similar al del usuario corriente (tanto sesión independiente como mensualidad) pero más económico</w:t>
       </w:r>
     </w:p>
@@ -1526,14 +1774,30 @@
           <w:ilvl w:val="1"/>
           <w:numId w:val="2"/>
         </w:numPr>
-      </w:pPr>
-      <w:r>
+        <w:rPr>
+          <w:rFonts w:ascii="Arial" w:hAnsi="Arial" w:cs="Arial"/>
+          <w:szCs w:val="24"/>
+        </w:rPr>
+      </w:pPr>
+      <w:r>
+        <w:rPr>
+          <w:rFonts w:ascii="Arial" w:hAnsi="Arial" w:cs="Arial"/>
+          <w:szCs w:val="24"/>
+        </w:rPr>
         <w:t>S</w:t>
       </w:r>
       <w:r>
+        <w:rPr>
+          <w:rFonts w:ascii="Arial" w:hAnsi="Arial" w:cs="Arial"/>
+          <w:szCs w:val="24"/>
+        </w:rPr>
         <w:t>esiones de spinning se manejan tarifas de acuerdo al número de sesio</w:t>
       </w:r>
       <w:r>
+        <w:rPr>
+          <w:rFonts w:ascii="Arial" w:hAnsi="Arial" w:cs="Arial"/>
+          <w:szCs w:val="24"/>
+        </w:rPr>
         <w:t>nes a las que se desee asistir</w:t>
       </w:r>
     </w:p>
@@ -1544,29 +1808,65 @@
           <w:ilvl w:val="1"/>
           <w:numId w:val="2"/>
         </w:numPr>
-      </w:pPr>
-      <w:r>
+        <w:rPr>
+          <w:rFonts w:ascii="Arial" w:hAnsi="Arial" w:cs="Arial"/>
+          <w:szCs w:val="24"/>
+        </w:rPr>
+      </w:pPr>
+      <w:r>
+        <w:rPr>
+          <w:rFonts w:ascii="Arial" w:hAnsi="Arial" w:cs="Arial"/>
+          <w:szCs w:val="24"/>
+        </w:rPr>
         <w:t>E</w:t>
       </w:r>
       <w:r>
+        <w:rPr>
+          <w:rFonts w:ascii="Arial" w:hAnsi="Arial" w:cs="Arial"/>
+          <w:szCs w:val="24"/>
+        </w:rPr>
         <w:t>n</w:t>
       </w:r>
       <w:r>
+        <w:rPr>
+          <w:rFonts w:ascii="Arial" w:hAnsi="Arial" w:cs="Arial"/>
+          <w:szCs w:val="24"/>
+        </w:rPr>
         <w:t>trenamiento</w:t>
       </w:r>
       <w:r>
+        <w:rPr>
+          <w:rFonts w:ascii="Arial" w:hAnsi="Arial" w:cs="Arial"/>
+          <w:szCs w:val="24"/>
+        </w:rPr>
         <w:t xml:space="preserve"> personalizado</w:t>
       </w:r>
       <w:r>
+        <w:rPr>
+          <w:rFonts w:ascii="Arial" w:hAnsi="Arial" w:cs="Arial"/>
+          <w:szCs w:val="24"/>
+        </w:rPr>
         <w:t>:</w:t>
       </w:r>
       <w:r>
+        <w:rPr>
+          <w:rFonts w:ascii="Arial" w:hAnsi="Arial" w:cs="Arial"/>
+          <w:szCs w:val="24"/>
+        </w:rPr>
         <w:t xml:space="preserve"> se maneja una tarifa única mensual independiente de la intensidad y tipo de trabajo(s) a realizar</w:t>
       </w:r>
       <w:r>
+        <w:rPr>
+          <w:rFonts w:ascii="Arial" w:hAnsi="Arial" w:cs="Arial"/>
+          <w:szCs w:val="24"/>
+        </w:rPr>
         <w:t>, con un precio base de 450 mil pero que se puede acordar y modificar con el cliente</w:t>
       </w:r>
       <w:r>
+        <w:rPr>
+          <w:rFonts w:ascii="Arial" w:hAnsi="Arial" w:cs="Arial"/>
+          <w:szCs w:val="24"/>
+        </w:rPr>
         <w:t>.</w:t>
       </w:r>
     </w:p>
@@ -1583,22 +1883,46 @@
     <w:p>
       <w:pPr>
         <w:pStyle w:val="Titulopequeo"/>
-      </w:pPr>
-      <w:r>
+        <w:rPr>
+          <w:rFonts w:ascii="Arial" w:hAnsi="Arial"/>
+          <w:sz w:val="24"/>
+        </w:rPr>
+      </w:pPr>
+      <w:r>
+        <w:rPr>
+          <w:rFonts w:ascii="Arial" w:hAnsi="Arial"/>
+          <w:sz w:val="24"/>
+        </w:rPr>
         <w:t>Paquete lógico de servicios</w:t>
       </w:r>
     </w:p>
     <w:p>
       <w:pPr>
         <w:pStyle w:val="Cuerpo"/>
-      </w:pPr>
-      <w:r>
+        <w:rPr>
+          <w:rFonts w:ascii="Arial" w:hAnsi="Arial" w:cs="Arial"/>
+          <w:szCs w:val="24"/>
+        </w:rPr>
+      </w:pPr>
+      <w:r>
+        <w:rPr>
+          <w:rFonts w:ascii="Arial" w:hAnsi="Arial" w:cs="Arial"/>
+          <w:szCs w:val="24"/>
+        </w:rPr>
         <w:t>En este paquete se describen cada uno de los servicios que ofrece la empresa</w:t>
       </w:r>
       <w:r>
+        <w:rPr>
+          <w:rFonts w:ascii="Arial" w:hAnsi="Arial" w:cs="Arial"/>
+          <w:szCs w:val="24"/>
+        </w:rPr>
         <w:t xml:space="preserve"> (Anexo 1)</w:t>
       </w:r>
       <w:r>
+        <w:rPr>
+          <w:rFonts w:ascii="Arial" w:hAnsi="Arial" w:cs="Arial"/>
+          <w:szCs w:val="24"/>
+        </w:rPr>
         <w:t>.</w:t>
       </w:r>
     </w:p>
@@ -1619,8 +1943,16 @@
           <w:ilvl w:val="0"/>
           <w:numId w:val="2"/>
         </w:numPr>
-      </w:pPr>
-      <w:r>
+        <w:rPr>
+          <w:rFonts w:ascii="Arial" w:hAnsi="Arial"/>
+          <w:sz w:val="24"/>
+        </w:rPr>
+      </w:pPr>
+      <w:r>
+        <w:rPr>
+          <w:rFonts w:ascii="Arial" w:hAnsi="Arial"/>
+          <w:sz w:val="24"/>
+        </w:rPr>
         <w:t>Módulo de servicios personalizados</w:t>
       </w:r>
     </w:p>
@@ -1628,14 +1960,30 @@
       <w:pPr>
         <w:pStyle w:val="Cuerpo"/>
         <w:ind w:left="708"/>
-      </w:pPr>
-      <w:r>
+        <w:rPr>
+          <w:rFonts w:ascii="Arial" w:hAnsi="Arial" w:cs="Arial"/>
+          <w:szCs w:val="24"/>
+        </w:rPr>
+      </w:pPr>
+      <w:r>
+        <w:rPr>
+          <w:rFonts w:ascii="Arial" w:hAnsi="Arial" w:cs="Arial"/>
+          <w:szCs w:val="24"/>
+        </w:rPr>
         <w:t xml:space="preserve">En este módulo se describen los servicios que tienen los clientes </w:t>
       </w:r>
       <w:r>
+        <w:rPr>
+          <w:rFonts w:ascii="Arial" w:hAnsi="Arial" w:cs="Arial"/>
+          <w:szCs w:val="24"/>
+        </w:rPr>
         <w:t>que desarrollan actividades deportivas con la asesoría de un único entrenador a lo largo de todo su proceso deportivo</w:t>
       </w:r>
       <w:r>
+        <w:rPr>
+          <w:rFonts w:ascii="Arial" w:hAnsi="Arial" w:cs="Arial"/>
+          <w:szCs w:val="24"/>
+        </w:rPr>
         <w:t>.</w:t>
       </w:r>
     </w:p>
@@ -1646,8 +1994,16 @@
           <w:ilvl w:val="1"/>
           <w:numId w:val="2"/>
         </w:numPr>
-      </w:pPr>
-      <w:r>
+        <w:rPr>
+          <w:rFonts w:ascii="Arial" w:hAnsi="Arial"/>
+          <w:sz w:val="24"/>
+        </w:rPr>
+      </w:pPr>
+      <w:r>
+        <w:rPr>
+          <w:rFonts w:ascii="Arial" w:hAnsi="Arial"/>
+          <w:sz w:val="24"/>
+        </w:rPr>
         <w:t>Categoría de Entrenamiento Personalizado</w:t>
       </w:r>
     </w:p>
@@ -1655,8 +2011,16 @@
       <w:pPr>
         <w:pStyle w:val="Cuerpo"/>
         <w:ind w:left="1416"/>
-      </w:pPr>
-      <w:r>
+        <w:rPr>
+          <w:rFonts w:ascii="Arial" w:hAnsi="Arial" w:cs="Arial"/>
+          <w:szCs w:val="24"/>
+        </w:rPr>
+      </w:pPr>
+      <w:r>
+        <w:rPr>
+          <w:rFonts w:ascii="Arial" w:hAnsi="Arial" w:cs="Arial"/>
+          <w:szCs w:val="24"/>
+        </w:rPr>
         <w:t xml:space="preserve">El entrenamiento personalizado corresponde a una serie de prácticas, técnicas, metodologías y herramientas que utiliza un entrenador personal calificado para definir un marco de trabajo con un alumno de acuerdo a las necesidades y aspiraciones que tenga, con tiempos e intensidad definidas a mutuo acuerdo entre las partes. </w:t>
       </w:r>
     </w:p>
@@ -1664,33 +2028,89 @@
       <w:pPr>
         <w:pStyle w:val="Cuerpo"/>
         <w:ind w:left="1416"/>
-      </w:pPr>
-      <w:r>
+        <w:rPr>
+          <w:rFonts w:ascii="Arial" w:hAnsi="Arial" w:cs="Arial"/>
+          <w:szCs w:val="24"/>
+        </w:rPr>
+      </w:pPr>
+      <w:r>
+        <w:rPr>
+          <w:rFonts w:ascii="Arial" w:hAnsi="Arial" w:cs="Arial"/>
+          <w:szCs w:val="24"/>
+        </w:rPr>
         <w:t>Para ello se necesita conocer de manera precisa los hábitos que tiene el alumno en lo que responde a su actividad física y sus hábitos alimenticios que permiten conocer cómo trabaja su cuerpo y qué tanto se forzar al ejercicio intenso</w:t>
       </w:r>
       <w:r>
+        <w:rPr>
+          <w:rFonts w:ascii="Arial" w:hAnsi="Arial" w:cs="Arial"/>
+          <w:szCs w:val="24"/>
+        </w:rPr>
         <w:t xml:space="preserve"> estos datos se obtienen mediante una valoración física personalizada detallada que se lleva a cabo mediante el proceso descrito en el Anexo3.</w:t>
       </w:r>
       <w:r>
+        <w:rPr>
+          <w:rFonts w:ascii="Arial" w:hAnsi="Arial" w:cs="Arial"/>
+          <w:szCs w:val="24"/>
+        </w:rPr>
         <w:br/>
         <w:t>De este proceso compuesto de mediciones</w:t>
       </w:r>
       <w:r>
+        <w:rPr>
+          <w:rFonts w:ascii="Arial" w:hAnsi="Arial" w:cs="Arial"/>
+          <w:szCs w:val="24"/>
+        </w:rPr>
         <w:t>,</w:t>
       </w:r>
       <w:r>
+        <w:rPr>
+          <w:rFonts w:ascii="Arial" w:hAnsi="Arial" w:cs="Arial"/>
+          <w:szCs w:val="24"/>
+        </w:rPr>
         <w:t xml:space="preserve"> test y cálculos resulta un compendio de diferentes </w:t>
       </w:r>
       <w:r>
+        <w:rPr>
+          <w:rFonts w:ascii="Arial" w:hAnsi="Arial" w:cs="Arial"/>
+          <w:szCs w:val="24"/>
+        </w:rPr>
         <w:t>documentos</w:t>
       </w:r>
       <w:r>
+        <w:rPr>
+          <w:rFonts w:ascii="Arial" w:hAnsi="Arial" w:cs="Arial"/>
+          <w:szCs w:val="24"/>
+        </w:rPr>
         <w:t xml:space="preserve"> (Anexo </w:t>
       </w:r>
       <w:r>
-        <w:t xml:space="preserve">5,6,7,8,9,10). </w:t>
-      </w:r>
-      <w:r>
+        <w:rPr>
+          <w:rFonts w:ascii="Arial" w:hAnsi="Arial" w:cs="Arial"/>
+          <w:szCs w:val="24"/>
+        </w:rPr>
+        <w:t>5</w:t>
+      </w:r>
+      <w:proofErr w:type="gramStart"/>
+      <w:r>
+        <w:rPr>
+          <w:rFonts w:ascii="Arial" w:hAnsi="Arial" w:cs="Arial"/>
+          <w:szCs w:val="24"/>
+        </w:rPr>
+        <w:t>,6,7,8,9,10</w:t>
+      </w:r>
+      <w:proofErr w:type="gramEnd"/>
+      <w:r>
+        <w:rPr>
+          <w:rFonts w:ascii="Arial" w:hAnsi="Arial" w:cs="Arial"/>
+          <w:szCs w:val="24"/>
+        </w:rPr>
+        <w:t xml:space="preserve">). </w:t>
+      </w:r>
+      <w:r>
+        <w:rPr>
+          <w:rFonts w:ascii="Arial" w:hAnsi="Arial" w:cs="Arial"/>
+          <w:szCs w:val="24"/>
+        </w:rPr>
         <w:t>Además, se le realiza al alumno un seguimiento periódico exhaustivo que permite conocer su progreso en los diferentes aspectos que determina el entrenador personal</w:t>
       </w:r>
     </w:p>
@@ -1701,8 +2121,16 @@
           <w:ilvl w:val="1"/>
           <w:numId w:val="2"/>
         </w:numPr>
-      </w:pPr>
-      <w:r>
+        <w:rPr>
+          <w:rFonts w:ascii="Arial" w:hAnsi="Arial"/>
+          <w:sz w:val="24"/>
+        </w:rPr>
+      </w:pPr>
+      <w:r>
+        <w:rPr>
+          <w:rFonts w:ascii="Arial" w:hAnsi="Arial"/>
+          <w:sz w:val="24"/>
+        </w:rPr>
         <w:t xml:space="preserve">Categoría de Acondicionamiento físico general </w:t>
       </w:r>
     </w:p>
@@ -1710,29 +2138,57 @@
       <w:pPr>
         <w:pStyle w:val="Cuerpo"/>
         <w:ind w:left="1416"/>
-      </w:pPr>
-      <w:r>
+        <w:rPr>
+          <w:rFonts w:ascii="Arial" w:hAnsi="Arial" w:cs="Arial"/>
+          <w:szCs w:val="24"/>
+        </w:rPr>
+      </w:pPr>
+      <w:r>
+        <w:rPr>
+          <w:rFonts w:ascii="Arial" w:hAnsi="Arial" w:cs="Arial"/>
+          <w:szCs w:val="24"/>
+        </w:rPr>
         <w:lastRenderedPageBreak/>
         <w:t xml:space="preserve">En este servicio el alumno recibe el acompañamiento del personal calificado en determinada actividad que le permita ejecutarla de manera correcta para obtener los resultados deseados, si bien es similar al servicio de entrenamiento personalizado, se diferencia de este en que es menos profundo y no se lleva un control exhaustivo en el proceso de acondicionamiento físico, lo que se traduce en medidas y </w:t>
       </w:r>
       <w:proofErr w:type="spellStart"/>
       <w:r>
+        <w:rPr>
+          <w:rFonts w:ascii="Arial" w:hAnsi="Arial" w:cs="Arial"/>
+          <w:szCs w:val="24"/>
+        </w:rPr>
         <w:t>tests</w:t>
       </w:r>
       <w:proofErr w:type="spellEnd"/>
       <w:r>
+        <w:rPr>
+          <w:rFonts w:ascii="Arial" w:hAnsi="Arial" w:cs="Arial"/>
+          <w:szCs w:val="24"/>
+        </w:rPr>
         <w:t xml:space="preserve"> menos </w:t>
       </w:r>
       <w:r>
+        <w:rPr>
+          <w:rFonts w:ascii="Arial" w:hAnsi="Arial" w:cs="Arial"/>
+          <w:szCs w:val="24"/>
+        </w:rPr>
         <w:t>rigurosos. (</w:t>
       </w:r>
       <w:r>
+        <w:rPr>
+          <w:rFonts w:ascii="Arial" w:hAnsi="Arial" w:cs="Arial"/>
+          <w:szCs w:val="24"/>
+        </w:rPr>
         <w:t>Anexo 11)</w:t>
       </w:r>
     </w:p>
     <w:p>
       <w:pPr>
         <w:pStyle w:val="Cuerpo"/>
+        <w:rPr>
+          <w:rFonts w:ascii="Arial" w:hAnsi="Arial" w:cs="Arial"/>
+          <w:szCs w:val="24"/>
+        </w:rPr>
       </w:pPr>
     </w:p>
     <w:p>
@@ -1742,8 +2198,16 @@
           <w:ilvl w:val="0"/>
           <w:numId w:val="4"/>
         </w:numPr>
-      </w:pPr>
-      <w:r>
+        <w:rPr>
+          <w:rFonts w:ascii="Arial" w:hAnsi="Arial"/>
+          <w:sz w:val="24"/>
+        </w:rPr>
+      </w:pPr>
+      <w:r>
+        <w:rPr>
+          <w:rFonts w:ascii="Arial" w:hAnsi="Arial"/>
+          <w:sz w:val="24"/>
+        </w:rPr>
         <w:t>Módulo de servicios no personalizados</w:t>
       </w:r>
     </w:p>
@@ -1752,12 +2216,14 @@
         <w:pStyle w:val="Titulopequeo"/>
         <w:ind w:left="720"/>
         <w:rPr>
+          <w:rFonts w:ascii="Arial" w:hAnsi="Arial"/>
           <w:color w:val="000000" w:themeColor="text1"/>
           <w:sz w:val="24"/>
         </w:rPr>
       </w:pPr>
       <w:r>
         <w:rPr>
+          <w:rFonts w:ascii="Arial" w:hAnsi="Arial"/>
           <w:color w:val="000000" w:themeColor="text1"/>
           <w:sz w:val="24"/>
         </w:rPr>
@@ -1771,8 +2237,16 @@
           <w:ilvl w:val="1"/>
           <w:numId w:val="4"/>
         </w:numPr>
-      </w:pPr>
-      <w:r>
+        <w:rPr>
+          <w:rFonts w:ascii="Arial" w:hAnsi="Arial"/>
+          <w:sz w:val="24"/>
+        </w:rPr>
+      </w:pPr>
+      <w:r>
+        <w:rPr>
+          <w:rFonts w:ascii="Arial" w:hAnsi="Arial"/>
+          <w:sz w:val="24"/>
+        </w:rPr>
         <w:t>Categoría de servicios no personalizados grupales</w:t>
       </w:r>
     </w:p>
@@ -1781,12 +2255,14 @@
         <w:pStyle w:val="Titulopequeo"/>
         <w:ind w:left="1416"/>
         <w:rPr>
+          <w:rFonts w:ascii="Arial" w:hAnsi="Arial"/>
           <w:color w:val="000000" w:themeColor="text1"/>
           <w:sz w:val="24"/>
         </w:rPr>
       </w:pPr>
       <w:r>
         <w:rPr>
+          <w:rFonts w:ascii="Arial" w:hAnsi="Arial"/>
           <w:color w:val="000000" w:themeColor="text1"/>
           <w:sz w:val="24"/>
         </w:rPr>
@@ -1800,8 +2276,16 @@
           <w:ilvl w:val="2"/>
           <w:numId w:val="4"/>
         </w:numPr>
-      </w:pPr>
-      <w:r>
+        <w:rPr>
+          <w:rFonts w:ascii="Arial" w:hAnsi="Arial"/>
+          <w:sz w:val="24"/>
+        </w:rPr>
+      </w:pPr>
+      <w:r>
+        <w:rPr>
+          <w:rFonts w:ascii="Arial" w:hAnsi="Arial"/>
+          <w:sz w:val="24"/>
+        </w:rPr>
         <w:t>Spinning Johnny G</w:t>
       </w:r>
     </w:p>
@@ -1810,12 +2294,14 @@
         <w:pStyle w:val="Titulopequeo"/>
         <w:ind w:left="2124"/>
         <w:rPr>
+          <w:rFonts w:ascii="Arial" w:hAnsi="Arial"/>
           <w:color w:val="000000" w:themeColor="text1"/>
           <w:sz w:val="24"/>
         </w:rPr>
       </w:pPr>
       <w:r>
         <w:rPr>
+          <w:rFonts w:ascii="Arial" w:hAnsi="Arial"/>
           <w:color w:val="000000" w:themeColor="text1"/>
           <w:sz w:val="24"/>
         </w:rPr>
@@ -1823,6 +2309,7 @@
       </w:r>
       <w:r>
         <w:rPr>
+          <w:rFonts w:ascii="Arial" w:hAnsi="Arial"/>
           <w:color w:val="000000" w:themeColor="text1"/>
           <w:sz w:val="24"/>
         </w:rPr>
@@ -1831,6 +2318,7 @@
       <w:proofErr w:type="spellStart"/>
       <w:r>
         <w:rPr>
+          <w:rFonts w:ascii="Arial" w:hAnsi="Arial"/>
           <w:color w:val="000000" w:themeColor="text1"/>
           <w:sz w:val="24"/>
         </w:rPr>
@@ -1839,6 +2327,7 @@
       <w:proofErr w:type="spellEnd"/>
       <w:r>
         <w:rPr>
+          <w:rFonts w:ascii="Arial" w:hAnsi="Arial"/>
           <w:color w:val="000000" w:themeColor="text1"/>
           <w:sz w:val="24"/>
         </w:rPr>
@@ -1852,8 +2341,16 @@
           <w:ilvl w:val="2"/>
           <w:numId w:val="4"/>
         </w:numPr>
-      </w:pPr>
-      <w:r>
+        <w:rPr>
+          <w:rFonts w:ascii="Arial" w:hAnsi="Arial"/>
+          <w:sz w:val="24"/>
+        </w:rPr>
+      </w:pPr>
+      <w:r>
+        <w:rPr>
+          <w:rFonts w:ascii="Arial" w:hAnsi="Arial"/>
+          <w:sz w:val="24"/>
+        </w:rPr>
         <w:t>Aeróbicos</w:t>
       </w:r>
     </w:p>
@@ -1862,12 +2359,14 @@
         <w:pStyle w:val="Titulopequeo"/>
         <w:ind w:left="2160"/>
         <w:rPr>
+          <w:rFonts w:ascii="Arial" w:hAnsi="Arial"/>
           <w:color w:val="000000" w:themeColor="text1"/>
           <w:sz w:val="24"/>
         </w:rPr>
       </w:pPr>
       <w:r>
         <w:rPr>
+          <w:rFonts w:ascii="Arial" w:hAnsi="Arial"/>
           <w:color w:val="000000" w:themeColor="text1"/>
           <w:sz w:val="24"/>
         </w:rPr>
@@ -1876,6 +2375,7 @@
       <w:proofErr w:type="spellStart"/>
       <w:r>
         <w:rPr>
+          <w:rFonts w:ascii="Arial" w:hAnsi="Arial"/>
           <w:color w:val="000000" w:themeColor="text1"/>
           <w:sz w:val="24"/>
         </w:rPr>
@@ -1884,6 +2384,7 @@
       <w:proofErr w:type="spellEnd"/>
       <w:r>
         <w:rPr>
+          <w:rFonts w:ascii="Arial" w:hAnsi="Arial"/>
           <w:color w:val="000000" w:themeColor="text1"/>
           <w:sz w:val="24"/>
         </w:rPr>
@@ -1892,6 +2393,7 @@
       <w:proofErr w:type="spellStart"/>
       <w:r>
         <w:rPr>
+          <w:rFonts w:ascii="Arial" w:hAnsi="Arial"/>
           <w:color w:val="000000" w:themeColor="text1"/>
           <w:sz w:val="24"/>
         </w:rPr>
@@ -1900,6 +2402,7 @@
       <w:proofErr w:type="spellEnd"/>
       <w:r>
         <w:rPr>
+          <w:rFonts w:ascii="Arial" w:hAnsi="Arial"/>
           <w:color w:val="000000" w:themeColor="text1"/>
           <w:sz w:val="24"/>
         </w:rPr>
@@ -1908,6 +2411,7 @@
       <w:proofErr w:type="spellStart"/>
       <w:r>
         <w:rPr>
+          <w:rFonts w:ascii="Arial" w:hAnsi="Arial"/>
           <w:color w:val="000000" w:themeColor="text1"/>
           <w:sz w:val="24"/>
         </w:rPr>
@@ -1916,6 +2420,7 @@
       <w:proofErr w:type="spellEnd"/>
       <w:r>
         <w:rPr>
+          <w:rFonts w:ascii="Arial" w:hAnsi="Arial"/>
           <w:color w:val="000000" w:themeColor="text1"/>
           <w:sz w:val="24"/>
         </w:rPr>
@@ -1924,6 +2429,7 @@
       <w:proofErr w:type="spellStart"/>
       <w:r>
         <w:rPr>
+          <w:rFonts w:ascii="Arial" w:hAnsi="Arial"/>
           <w:color w:val="000000" w:themeColor="text1"/>
           <w:sz w:val="24"/>
         </w:rPr>
@@ -1932,6 +2438,7 @@
       <w:proofErr w:type="spellEnd"/>
       <w:r>
         <w:rPr>
+          <w:rFonts w:ascii="Arial" w:hAnsi="Arial"/>
           <w:color w:val="000000" w:themeColor="text1"/>
           <w:sz w:val="24"/>
         </w:rPr>
@@ -1945,13 +2452,25 @@
           <w:ilvl w:val="2"/>
           <w:numId w:val="4"/>
         </w:numPr>
+        <w:rPr>
+          <w:rFonts w:ascii="Arial" w:hAnsi="Arial"/>
+          <w:sz w:val="24"/>
+        </w:rPr>
       </w:pPr>
       <w:proofErr w:type="spellStart"/>
       <w:r>
+        <w:rPr>
+          <w:rFonts w:ascii="Arial" w:hAnsi="Arial"/>
+          <w:sz w:val="24"/>
+        </w:rPr>
         <w:t>Guepardex</w:t>
       </w:r>
       <w:proofErr w:type="spellEnd"/>
       <w:r>
+        <w:rPr>
+          <w:rFonts w:ascii="Arial" w:hAnsi="Arial"/>
+          <w:sz w:val="24"/>
+        </w:rPr>
         <w:t xml:space="preserve"> MTB:</w:t>
       </w:r>
     </w:p>
@@ -1960,12 +2479,14 @@
         <w:pStyle w:val="Titulopequeo"/>
         <w:ind w:left="2160"/>
         <w:rPr>
+          <w:rFonts w:ascii="Arial" w:hAnsi="Arial"/>
           <w:color w:val="000000" w:themeColor="text1"/>
           <w:sz w:val="24"/>
         </w:rPr>
       </w:pPr>
       <w:r>
         <w:rPr>
+          <w:rFonts w:ascii="Arial" w:hAnsi="Arial"/>
           <w:color w:val="000000" w:themeColor="text1"/>
           <w:sz w:val="24"/>
         </w:rPr>
@@ -1973,6 +2494,7 @@
       </w:r>
       <w:r>
         <w:rPr>
+          <w:rFonts w:ascii="Arial" w:hAnsi="Arial"/>
           <w:i/>
           <w:color w:val="000000" w:themeColor="text1"/>
           <w:sz w:val="24"/>
@@ -1982,6 +2504,7 @@
       <w:proofErr w:type="spellStart"/>
       <w:r>
         <w:rPr>
+          <w:rFonts w:ascii="Arial" w:hAnsi="Arial"/>
           <w:i/>
           <w:color w:val="000000" w:themeColor="text1"/>
           <w:sz w:val="24"/>
@@ -1991,54 +2514,52 @@
       <w:proofErr w:type="spellEnd"/>
       <w:r>
         <w:rPr>
+          <w:rFonts w:ascii="Arial" w:hAnsi="Arial"/>
           <w:i/>
           <w:color w:val="000000" w:themeColor="text1"/>
           <w:sz w:val="24"/>
         </w:rPr>
-        <w:t>”</w:t>
-      </w:r>
-      <w:r>
-        <w:rPr>
-          <w:i/>
+        <w:t xml:space="preserve">” </w:t>
+      </w:r>
+      <w:r>
+        <w:rPr>
+          <w:rFonts w:ascii="Arial" w:hAnsi="Arial"/>
           <w:color w:val="000000" w:themeColor="text1"/>
           <w:sz w:val="24"/>
         </w:rPr>
-        <w:t xml:space="preserve"> </w:t>
-      </w:r>
-      <w:r>
-        <w:rPr>
+        <w:t xml:space="preserve">(Ciclismo de montaña), que consiste en circuitos intermunicipales y </w:t>
+      </w:r>
+      <w:proofErr w:type="spellStart"/>
+      <w:r>
+        <w:rPr>
+          <w:rFonts w:ascii="Arial" w:hAnsi="Arial"/>
           <w:color w:val="000000" w:themeColor="text1"/>
           <w:sz w:val="24"/>
         </w:rPr>
-        <w:t xml:space="preserve">(Ciclismo de montaña), que consiste en circuitos intermunicipales y </w:t>
+        <w:t>veredales</w:t>
+      </w:r>
+      <w:proofErr w:type="spellEnd"/>
+      <w:r>
+        <w:rPr>
+          <w:rFonts w:ascii="Arial" w:hAnsi="Arial"/>
+          <w:color w:val="000000" w:themeColor="text1"/>
+          <w:sz w:val="24"/>
+        </w:rPr>
+        <w:t xml:space="preserve"> que duran entre 3 y 6 horas con el equipo </w:t>
       </w:r>
       <w:proofErr w:type="spellStart"/>
       <w:r>
         <w:rPr>
+          <w:rFonts w:ascii="Arial" w:hAnsi="Arial"/>
           <w:color w:val="000000" w:themeColor="text1"/>
           <w:sz w:val="24"/>
         </w:rPr>
-        <w:t>veredales</w:t>
+        <w:t>Guepardex</w:t>
       </w:r>
       <w:proofErr w:type="spellEnd"/>
       <w:r>
         <w:rPr>
-          <w:color w:val="000000" w:themeColor="text1"/>
-          <w:sz w:val="24"/>
-        </w:rPr>
-        <w:t xml:space="preserve"> que duran entre 3 y 6 horas con el equipo </w:t>
-      </w:r>
-      <w:proofErr w:type="spellStart"/>
-      <w:r>
-        <w:rPr>
-          <w:color w:val="000000" w:themeColor="text1"/>
-          <w:sz w:val="24"/>
-        </w:rPr>
-        <w:t>Guepardex</w:t>
-      </w:r>
-      <w:proofErr w:type="spellEnd"/>
-      <w:r>
-        <w:rPr>
+          <w:rFonts w:ascii="Arial" w:hAnsi="Arial"/>
           <w:color w:val="000000" w:themeColor="text1"/>
           <w:sz w:val="24"/>
         </w:rPr>
@@ -2069,7 +2590,6 @@
         <w:pStyle w:val="Cuerpo"/>
       </w:pPr>
       <w:r>
-        <w:lastRenderedPageBreak/>
         <w:tab/>
       </w:r>
     </w:p>
@@ -2146,7 +2666,7 @@
 </file>
 
 <file path=word/endnotes.xml><?xml version="1.0" encoding="utf-8"?>
-<w:endnotes xmlns:wpc="http://schemas.microsoft.com/office/word/2010/wordprocessingCanvas" xmlns:cx="http://schemas.microsoft.com/office/drawing/2014/chartex" xmlns:mc="http://schemas.openxmlformats.org/markup-compatibility/2006" xmlns:o="urn:schemas-microsoft-com:office:office" xmlns:r="http://schemas.openxmlformats.org/officeDocument/2006/relationships" xmlns:m="http://schemas.openxmlformats.org/officeDocument/2006/math" xmlns:v="urn:schemas-microsoft-com:vml" xmlns:wp14="http://schemas.microsoft.com/office/word/2010/wordprocessingDrawing" xmlns:wp="http://schemas.openxmlformats.org/drawingml/2006/wordprocessingDrawing" xmlns:w10="urn:schemas-microsoft-com:office:word" xmlns:w="http://schemas.openxmlformats.org/wordprocessingml/2006/main" xmlns:w14="http://schemas.microsoft.com/office/word/2010/wordml" xmlns:w15="http://schemas.microsoft.com/office/word/2012/wordml" xmlns:w16se="http://schemas.microsoft.com/office/word/2015/wordml/symex" xmlns:wpg="http://schemas.microsoft.com/office/word/2010/wordprocessingGroup" xmlns:wpi="http://schemas.microsoft.com/office/word/2010/wordprocessingInk" xmlns:wne="http://schemas.microsoft.com/office/word/2006/wordml" xmlns:wps="http://schemas.microsoft.com/office/word/2010/wordprocessingShape" mc:Ignorable="w14 w15 w16se wp14">
+<w:endnotes xmlns:wpc="http://schemas.microsoft.com/office/word/2010/wordprocessingCanvas" xmlns:mc="http://schemas.openxmlformats.org/markup-compatibility/2006" xmlns:o="urn:schemas-microsoft-com:office:office" xmlns:r="http://schemas.openxmlformats.org/officeDocument/2006/relationships" xmlns:m="http://schemas.openxmlformats.org/officeDocument/2006/math" xmlns:v="urn:schemas-microsoft-com:vml" xmlns:wp14="http://schemas.microsoft.com/office/word/2010/wordprocessingDrawing" xmlns:wp="http://schemas.openxmlformats.org/drawingml/2006/wordprocessingDrawing" xmlns:w10="urn:schemas-microsoft-com:office:word" xmlns:w="http://schemas.openxmlformats.org/wordprocessingml/2006/main" xmlns:w14="http://schemas.microsoft.com/office/word/2010/wordml" xmlns:w15="http://schemas.microsoft.com/office/word/2012/wordml" xmlns:wpg="http://schemas.microsoft.com/office/word/2010/wordprocessingGroup" xmlns:wpi="http://schemas.microsoft.com/office/word/2010/wordprocessingInk" xmlns:wne="http://schemas.microsoft.com/office/word/2006/wordml" xmlns:wps="http://schemas.microsoft.com/office/word/2010/wordprocessingShape" mc:Ignorable="w14 w15 wp14">
   <w:endnote w:type="separator" w:id="-1">
     <w:p>
       <w:pPr>
@@ -2171,7 +2691,7 @@
 </file>
 
 <file path=word/footer1.xml><?xml version="1.0" encoding="utf-8"?>
-<w:ftr xmlns:wpc="http://schemas.microsoft.com/office/word/2010/wordprocessingCanvas" xmlns:cx="http://schemas.microsoft.com/office/drawing/2014/chartex" xmlns:mc="http://schemas.openxmlformats.org/markup-compatibility/2006" xmlns:o="urn:schemas-microsoft-com:office:office" xmlns:r="http://schemas.openxmlformats.org/officeDocument/2006/relationships" xmlns:m="http://schemas.openxmlformats.org/officeDocument/2006/math" xmlns:v="urn:schemas-microsoft-com:vml" xmlns:wp14="http://schemas.microsoft.com/office/word/2010/wordprocessingDrawing" xmlns:wp="http://schemas.openxmlformats.org/drawingml/2006/wordprocessingDrawing" xmlns:w10="urn:schemas-microsoft-com:office:word" xmlns:w="http://schemas.openxmlformats.org/wordprocessingml/2006/main" xmlns:w14="http://schemas.microsoft.com/office/word/2010/wordml" xmlns:w15="http://schemas.microsoft.com/office/word/2012/wordml" xmlns:w16se="http://schemas.microsoft.com/office/word/2015/wordml/symex" xmlns:wpg="http://schemas.microsoft.com/office/word/2010/wordprocessingGroup" xmlns:wpi="http://schemas.microsoft.com/office/word/2010/wordprocessingInk" xmlns:wne="http://schemas.microsoft.com/office/word/2006/wordml" xmlns:wps="http://schemas.microsoft.com/office/word/2010/wordprocessingShape" mc:Ignorable="w14 w15 w16se wp14">
+<w:ftr xmlns:wpc="http://schemas.microsoft.com/office/word/2010/wordprocessingCanvas" xmlns:mc="http://schemas.openxmlformats.org/markup-compatibility/2006" xmlns:o="urn:schemas-microsoft-com:office:office" xmlns:r="http://schemas.openxmlformats.org/officeDocument/2006/relationships" xmlns:m="http://schemas.openxmlformats.org/officeDocument/2006/math" xmlns:v="urn:schemas-microsoft-com:vml" xmlns:wp14="http://schemas.microsoft.com/office/word/2010/wordprocessingDrawing" xmlns:wp="http://schemas.openxmlformats.org/drawingml/2006/wordprocessingDrawing" xmlns:w10="urn:schemas-microsoft-com:office:word" xmlns:w="http://schemas.openxmlformats.org/wordprocessingml/2006/main" xmlns:w14="http://schemas.microsoft.com/office/word/2010/wordml" xmlns:w15="http://schemas.microsoft.com/office/word/2012/wordml" xmlns:wpg="http://schemas.microsoft.com/office/word/2010/wordprocessingGroup" xmlns:wpi="http://schemas.microsoft.com/office/word/2010/wordprocessingInk" xmlns:wne="http://schemas.microsoft.com/office/word/2006/wordml" xmlns:wps="http://schemas.microsoft.com/office/word/2010/wordprocessingShape" mc:Ignorable="w14 w15 wp14">
   <w:sdt>
     <w:sdtPr>
       <w:id w:val="-1831054380"/>
@@ -2201,7 +2721,7 @@
             <w:noProof/>
             <w:lang w:val="es-ES"/>
           </w:rPr>
-          <w:t>4</w:t>
+          <w:t>2</w:t>
         </w:r>
         <w:r>
           <w:fldChar w:fldCharType="end"/>
@@ -2235,7 +2755,7 @@
 </file>
 
 <file path=word/footnotes.xml><?xml version="1.0" encoding="utf-8"?>
-<w:footnotes xmlns:wpc="http://schemas.microsoft.com/office/word/2010/wordprocessingCanvas" xmlns:cx="http://schemas.microsoft.com/office/drawing/2014/chartex" xmlns:mc="http://schemas.openxmlformats.org/markup-compatibility/2006" xmlns:o="urn:schemas-microsoft-com:office:office" xmlns:r="http://schemas.openxmlformats.org/officeDocument/2006/relationships" xmlns:m="http://schemas.openxmlformats.org/officeDocument/2006/math" xmlns:v="urn:schemas-microsoft-com:vml" xmlns:wp14="http://schemas.microsoft.com/office/word/2010/wordprocessingDrawing" xmlns:wp="http://schemas.openxmlformats.org/drawingml/2006/wordprocessingDrawing" xmlns:w10="urn:schemas-microsoft-com:office:word" xmlns:w="http://schemas.openxmlformats.org/wordprocessingml/2006/main" xmlns:w14="http://schemas.microsoft.com/office/word/2010/wordml" xmlns:w15="http://schemas.microsoft.com/office/word/2012/wordml" xmlns:w16se="http://schemas.microsoft.com/office/word/2015/wordml/symex" xmlns:wpg="http://schemas.microsoft.com/office/word/2010/wordprocessingGroup" xmlns:wpi="http://schemas.microsoft.com/office/word/2010/wordprocessingInk" xmlns:wne="http://schemas.microsoft.com/office/word/2006/wordml" xmlns:wps="http://schemas.microsoft.com/office/word/2010/wordprocessingShape" mc:Ignorable="w14 w15 w16se wp14">
+<w:footnotes xmlns:wpc="http://schemas.microsoft.com/office/word/2010/wordprocessingCanvas" xmlns:mc="http://schemas.openxmlformats.org/markup-compatibility/2006" xmlns:o="urn:schemas-microsoft-com:office:office" xmlns:r="http://schemas.openxmlformats.org/officeDocument/2006/relationships" xmlns:m="http://schemas.openxmlformats.org/officeDocument/2006/math" xmlns:v="urn:schemas-microsoft-com:vml" xmlns:wp14="http://schemas.microsoft.com/office/word/2010/wordprocessingDrawing" xmlns:wp="http://schemas.openxmlformats.org/drawingml/2006/wordprocessingDrawing" xmlns:w10="urn:schemas-microsoft-com:office:word" xmlns:w="http://schemas.openxmlformats.org/wordprocessingml/2006/main" xmlns:w14="http://schemas.microsoft.com/office/word/2010/wordml" xmlns:w15="http://schemas.microsoft.com/office/word/2012/wordml" xmlns:wpg="http://schemas.microsoft.com/office/word/2010/wordprocessingGroup" xmlns:wpi="http://schemas.microsoft.com/office/word/2010/wordprocessingInk" xmlns:wne="http://schemas.microsoft.com/office/word/2006/wordml" xmlns:wps="http://schemas.microsoft.com/office/word/2010/wordprocessingShape" mc:Ignorable="w14 w15 wp14">
   <w:footnote w:type="separator" w:id="-1">
     <w:p>
       <w:pPr>
@@ -2260,7 +2780,7 @@
 </file>
 
 <file path=word/header1.xml><?xml version="1.0" encoding="utf-8"?>
-<w:hdr xmlns:wpc="http://schemas.microsoft.com/office/word/2010/wordprocessingCanvas" xmlns:cx="http://schemas.microsoft.com/office/drawing/2014/chartex" xmlns:mc="http://schemas.openxmlformats.org/markup-compatibility/2006" xmlns:o="urn:schemas-microsoft-com:office:office" xmlns:r="http://schemas.openxmlformats.org/officeDocument/2006/relationships" xmlns:m="http://schemas.openxmlformats.org/officeDocument/2006/math" xmlns:v="urn:schemas-microsoft-com:vml" xmlns:wp14="http://schemas.microsoft.com/office/word/2010/wordprocessingDrawing" xmlns:wp="http://schemas.openxmlformats.org/drawingml/2006/wordprocessingDrawing" xmlns:w10="urn:schemas-microsoft-com:office:word" xmlns:w="http://schemas.openxmlformats.org/wordprocessingml/2006/main" xmlns:w14="http://schemas.microsoft.com/office/word/2010/wordml" xmlns:w15="http://schemas.microsoft.com/office/word/2012/wordml" xmlns:w16se="http://schemas.microsoft.com/office/word/2015/wordml/symex" xmlns:wpg="http://schemas.microsoft.com/office/word/2010/wordprocessingGroup" xmlns:wpi="http://schemas.microsoft.com/office/word/2010/wordprocessingInk" xmlns:wne="http://schemas.microsoft.com/office/word/2006/wordml" xmlns:wps="http://schemas.microsoft.com/office/word/2010/wordprocessingShape" mc:Ignorable="w14 w15 w16se wp14">
+<w:hdr xmlns:wpc="http://schemas.microsoft.com/office/word/2010/wordprocessingCanvas" xmlns:mc="http://schemas.openxmlformats.org/markup-compatibility/2006" xmlns:o="urn:schemas-microsoft-com:office:office" xmlns:r="http://schemas.openxmlformats.org/officeDocument/2006/relationships" xmlns:m="http://schemas.openxmlformats.org/officeDocument/2006/math" xmlns:v="urn:schemas-microsoft-com:vml" xmlns:wp14="http://schemas.microsoft.com/office/word/2010/wordprocessingDrawing" xmlns:wp="http://schemas.openxmlformats.org/drawingml/2006/wordprocessingDrawing" xmlns:w10="urn:schemas-microsoft-com:office:word" xmlns:w="http://schemas.openxmlformats.org/wordprocessingml/2006/main" xmlns:w14="http://schemas.microsoft.com/office/word/2010/wordml" xmlns:w15="http://schemas.microsoft.com/office/word/2012/wordml" xmlns:wpg="http://schemas.microsoft.com/office/word/2010/wordprocessingGroup" xmlns:wpi="http://schemas.microsoft.com/office/word/2010/wordprocessingInk" xmlns:wne="http://schemas.microsoft.com/office/word/2006/wordml" xmlns:wps="http://schemas.microsoft.com/office/word/2010/wordprocessingShape" mc:Ignorable="w14 w15 wp14">
   <w:tbl>
     <w:tblPr>
       <w:tblStyle w:val="Tablaconcuadrcula"/>
@@ -2342,7 +2862,21 @@
             <w:rPr>
               <w:rFonts w:ascii="Arial" w:hAnsi="Arial" w:cs="Arial"/>
             </w:rPr>
-            <w:t xml:space="preserve"> Fitness </w:t>
+            <w:t xml:space="preserve"> </w:t>
+          </w:r>
+          <w:proofErr w:type="spellStart"/>
+          <w:r>
+            <w:rPr>
+              <w:rFonts w:ascii="Arial" w:hAnsi="Arial" w:cs="Arial"/>
+            </w:rPr>
+            <w:t>Fitness</w:t>
+          </w:r>
+          <w:proofErr w:type="spellEnd"/>
+          <w:r>
+            <w:rPr>
+              <w:rFonts w:ascii="Arial" w:hAnsi="Arial" w:cs="Arial"/>
+            </w:rPr>
+            <w:t xml:space="preserve"> </w:t>
           </w:r>
           <w:proofErr w:type="spellStart"/>
           <w:r>
@@ -2396,7 +2930,7 @@
 </file>
 
 <file path=word/numbering.xml><?xml version="1.0" encoding="utf-8"?>
-<w:numbering xmlns:wpc="http://schemas.microsoft.com/office/word/2010/wordprocessingCanvas" xmlns:cx="http://schemas.microsoft.com/office/drawing/2014/chartex" xmlns:mc="http://schemas.openxmlformats.org/markup-compatibility/2006" xmlns:o="urn:schemas-microsoft-com:office:office" xmlns:r="http://schemas.openxmlformats.org/officeDocument/2006/relationships" xmlns:m="http://schemas.openxmlformats.org/officeDocument/2006/math" xmlns:v="urn:schemas-microsoft-com:vml" xmlns:wp14="http://schemas.microsoft.com/office/word/2010/wordprocessingDrawing" xmlns:wp="http://schemas.openxmlformats.org/drawingml/2006/wordprocessingDrawing" xmlns:w10="urn:schemas-microsoft-com:office:word" xmlns:w="http://schemas.openxmlformats.org/wordprocessingml/2006/main" xmlns:w14="http://schemas.microsoft.com/office/word/2010/wordml" xmlns:w15="http://schemas.microsoft.com/office/word/2012/wordml" xmlns:w16se="http://schemas.microsoft.com/office/word/2015/wordml/symex" xmlns:wpg="http://schemas.microsoft.com/office/word/2010/wordprocessingGroup" xmlns:wpi="http://schemas.microsoft.com/office/word/2010/wordprocessingInk" xmlns:wne="http://schemas.microsoft.com/office/word/2006/wordml" xmlns:wps="http://schemas.microsoft.com/office/word/2010/wordprocessingShape" mc:Ignorable="w14 w15 w16se wp14">
+<w:numbering xmlns:wpc="http://schemas.microsoft.com/office/word/2010/wordprocessingCanvas" xmlns:mc="http://schemas.openxmlformats.org/markup-compatibility/2006" xmlns:o="urn:schemas-microsoft-com:office:office" xmlns:r="http://schemas.openxmlformats.org/officeDocument/2006/relationships" xmlns:m="http://schemas.openxmlformats.org/officeDocument/2006/math" xmlns:v="urn:schemas-microsoft-com:vml" xmlns:wp14="http://schemas.microsoft.com/office/word/2010/wordprocessingDrawing" xmlns:wp="http://schemas.openxmlformats.org/drawingml/2006/wordprocessingDrawing" xmlns:w10="urn:schemas-microsoft-com:office:word" xmlns:w="http://schemas.openxmlformats.org/wordprocessingml/2006/main" xmlns:w14="http://schemas.microsoft.com/office/word/2010/wordml" xmlns:w15="http://schemas.microsoft.com/office/word/2012/wordml" xmlns:wpg="http://schemas.microsoft.com/office/word/2010/wordprocessingGroup" xmlns:wpi="http://schemas.microsoft.com/office/word/2010/wordprocessingInk" xmlns:wne="http://schemas.microsoft.com/office/word/2006/wordml" xmlns:wps="http://schemas.microsoft.com/office/word/2010/wordprocessingShape" mc:Ignorable="w14 w15 wp14">
   <w:abstractNum w:abstractNumId="0" w15:restartNumberingAfterBreak="0">
     <w:nsid w:val="05386B3E"/>
     <w:multiLevelType w:val="hybridMultilevel"/>
@@ -3097,7 +3631,7 @@
 </file>
 
 <file path=word/styles.xml><?xml version="1.0" encoding="utf-8"?>
-<w:styles xmlns:mc="http://schemas.openxmlformats.org/markup-compatibility/2006" xmlns:r="http://schemas.openxmlformats.org/officeDocument/2006/relationships" xmlns:w="http://schemas.openxmlformats.org/wordprocessingml/2006/main" xmlns:w14="http://schemas.microsoft.com/office/word/2010/wordml" xmlns:w15="http://schemas.microsoft.com/office/word/2012/wordml" xmlns:w16se="http://schemas.microsoft.com/office/word/2015/wordml/symex" mc:Ignorable="w14 w15 w16se">
+<w:styles xmlns:mc="http://schemas.openxmlformats.org/markup-compatibility/2006" xmlns:r="http://schemas.openxmlformats.org/officeDocument/2006/relationships" xmlns:w="http://schemas.openxmlformats.org/wordprocessingml/2006/main" xmlns:w14="http://schemas.microsoft.com/office/word/2010/wordml" xmlns:w15="http://schemas.microsoft.com/office/word/2012/wordml" mc:Ignorable="w14 w15">
   <w:docDefaults>
     <w:rPrDefault>
       <w:rPr>
@@ -3690,11 +4224,11 @@
       <w:szCs w:val="24"/>
     </w:rPr>
   </w:style>
-  <w:style w:type="paragraph" w:styleId="Ttulo">
+  <w:style w:type="paragraph" w:styleId="Puesto">
     <w:name w:val="Title"/>
     <w:basedOn w:val="Normal"/>
     <w:next w:val="Normal"/>
-    <w:link w:val="TtuloCar"/>
+    <w:link w:val="PuestoCar"/>
     <w:uiPriority w:val="10"/>
     <w:qFormat/>
     <w:rsid w:val="007C49F8"/>
@@ -3722,10 +4256,10 @@
       <w:szCs w:val="24"/>
     </w:rPr>
   </w:style>
-  <w:style w:type="character" w:customStyle="1" w:styleId="TtuloCar">
-    <w:name w:val="Título Car"/>
+  <w:style w:type="character" w:customStyle="1" w:styleId="PuestoCar">
+    <w:name w:val="Puesto Car"/>
     <w:basedOn w:val="Fuentedeprrafopredeter"/>
-    <w:link w:val="Ttulo"/>
+    <w:link w:val="Puesto"/>
     <w:uiPriority w:val="10"/>
     <w:rsid w:val="007C49F8"/>
     <w:rPr>

</xml_diff>

<commit_message>
Agregué diagramas de secuencia que faltaban y modelo de datos
</commit_message>
<xml_diff>
--- a/01_Gestion del proyecto/Descripcion_del_Sistema_BODY_FITNESS_GYM.docx
+++ b/01_Gestion del proyecto/Descripcion_del_Sistema_BODY_FITNESS_GYM.docx
@@ -392,7 +392,6 @@
           <w:sz w:val="28"/>
         </w:rPr>
       </w:pPr>
-      <w:bookmarkStart w:id="0" w:name="_GoBack"/>
       <w:r>
         <w:rPr>
           <w:rFonts w:ascii="Arial" w:hAnsi="Arial" w:cs="Arial"/>
@@ -661,7 +660,6 @@
           </w:p>
         </w:tc>
       </w:tr>
-      <w:bookmarkEnd w:id="0"/>
     </w:tbl>
     <w:p>
       <w:pPr>
@@ -982,7 +980,13 @@
           <w:rFonts w:ascii="Arial" w:hAnsi="Arial" w:cs="Arial"/>
           <w:szCs w:val="24"/>
         </w:rPr>
-        <w:br/>
+        <w:t xml:space="preserve">. </w:t>
+      </w:r>
+      <w:r>
+        <w:rPr>
+          <w:rFonts w:ascii="Arial" w:hAnsi="Arial" w:cs="Arial"/>
+          <w:szCs w:val="24"/>
+        </w:rPr>
         <w:t>Los pagos están especificados en el marco empresarial y su entendimiento se puede clarificar verificando el anexo 1.</w:t>
       </w:r>
       <w:r>
@@ -1424,7 +1428,6 @@
           <w:szCs w:val="24"/>
           <w:lang w:val="es-ES"/>
         </w:rPr>
-        <w:lastRenderedPageBreak/>
         <w:t>Tarjeta ejecutiva de 5 clases: $26.000</w:t>
       </w:r>
     </w:p>
@@ -1448,6 +1451,7 @@
           <w:szCs w:val="24"/>
           <w:lang w:val="es-ES"/>
         </w:rPr>
+        <w:lastRenderedPageBreak/>
         <w:t>Tarjeta ejecutiva de 10 clases:$50000</w:t>
       </w:r>
     </w:p>
@@ -1742,7 +1746,6 @@
           <w:rFonts w:ascii="Arial" w:hAnsi="Arial" w:cs="Arial"/>
           <w:szCs w:val="24"/>
         </w:rPr>
-        <w:lastRenderedPageBreak/>
         <w:t>C</w:t>
       </w:r>
       <w:r>
@@ -1784,6 +1787,7 @@
           <w:rFonts w:ascii="Arial" w:hAnsi="Arial" w:cs="Arial"/>
           <w:szCs w:val="24"/>
         </w:rPr>
+        <w:lastRenderedPageBreak/>
         <w:t>S</w:t>
       </w:r>
       <w:r>
@@ -2045,14 +2049,20 @@
           <w:rFonts w:ascii="Arial" w:hAnsi="Arial" w:cs="Arial"/>
           <w:szCs w:val="24"/>
         </w:rPr>
-        <w:t xml:space="preserve"> estos datos se obtienen mediante una valoración física personalizada detallada que se lleva a cabo mediante el proceso descrito en el Anexo3.</w:t>
-      </w:r>
-      <w:r>
-        <w:rPr>
-          <w:rFonts w:ascii="Arial" w:hAnsi="Arial" w:cs="Arial"/>
-          <w:szCs w:val="24"/>
-        </w:rPr>
-        <w:br/>
+        <w:t xml:space="preserve"> estos datos se obtienen mediante una valoración física personalizada detallada que se lleva a cabo mediante el</w:t>
+      </w:r>
+      <w:r>
+        <w:rPr>
+          <w:rFonts w:ascii="Arial" w:hAnsi="Arial" w:cs="Arial"/>
+          <w:szCs w:val="24"/>
+        </w:rPr>
+        <w:t xml:space="preserve"> proceso descrito en el Anexo3. </w:t>
+      </w:r>
+      <w:r>
+        <w:rPr>
+          <w:rFonts w:ascii="Arial" w:hAnsi="Arial" w:cs="Arial"/>
+          <w:szCs w:val="24"/>
+        </w:rPr>
         <w:t>De este proceso compuesto de mediciones</w:t>
       </w:r>
       <w:r>
@@ -2148,8 +2158,24 @@
           <w:rFonts w:ascii="Arial" w:hAnsi="Arial" w:cs="Arial"/>
           <w:szCs w:val="24"/>
         </w:rPr>
+        <w:t>En este servicio el alumno recibe el acompañamiento del personal calificado en determinada actividad que le permita ejecutarla de manera correcta para obtener los resultados deseados, si bien es similar al servicio de entren</w:t>
+      </w:r>
+      <w:bookmarkStart w:id="0" w:name="_GoBack"/>
+      <w:bookmarkEnd w:id="0"/>
+      <w:r>
+        <w:rPr>
+          <w:rFonts w:ascii="Arial" w:hAnsi="Arial" w:cs="Arial"/>
+          <w:szCs w:val="24"/>
+        </w:rPr>
+        <w:t xml:space="preserve">amiento personalizado, se diferencia de </w:t>
+      </w:r>
+      <w:r>
+        <w:rPr>
+          <w:rFonts w:ascii="Arial" w:hAnsi="Arial" w:cs="Arial"/>
+          <w:szCs w:val="24"/>
+        </w:rPr>
         <w:lastRenderedPageBreak/>
-        <w:t xml:space="preserve">En este servicio el alumno recibe el acompañamiento del personal calificado en determinada actividad que le permita ejecutarla de manera correcta para obtener los resultados deseados, si bien es similar al servicio de entrenamiento personalizado, se diferencia de este en que es menos profundo y no se lleva un control exhaustivo en el proceso de acondicionamiento físico, lo que se traduce en medidas y </w:t>
+        <w:t xml:space="preserve">este en que es menos profundo y no se lleva un control exhaustivo en el proceso de acondicionamiento físico, lo que se traduce en medidas y </w:t>
       </w:r>
       <w:proofErr w:type="spellStart"/>
       <w:r>
@@ -2721,7 +2747,7 @@
             <w:noProof/>
             <w:lang w:val="es-ES"/>
           </w:rPr>
-          <w:t>2</w:t>
+          <w:t>7</w:t>
         </w:r>
         <w:r>
           <w:fldChar w:fldCharType="end"/>

</xml_diff>